<commit_message>
UML Class image added
</commit_message>
<xml_diff>
--- a/Documents/I2C/I2C_modules_description.docx
+++ b/Documents/I2C/I2C_modules_description.docx
@@ -10,7 +10,7 @@
           <w:bCs/>
         </w:rPr>
       </w:pPr>
-      <w:bookmarkStart w:id="0" w:name="_Toc214295007"/>
+      <w:bookmarkStart w:id="0" w:name="_Toc214431976"/>
       <w:r>
         <w:rPr>
           <w:b/>
@@ -23,6 +23,10 @@
     <w:sdt>
       <w:sdtPr>
         <w:rPr>
+          <w:rFonts w:asciiTheme="minorHAnsi" w:eastAsiaTheme="minorHAnsi" w:hAnsiTheme="minorHAnsi" w:cstheme="minorBidi"/>
+          <w:color w:val="auto"/>
+          <w:sz w:val="22"/>
+          <w:szCs w:val="22"/>
           <w:lang w:val="nl-NL"/>
         </w:rPr>
         <w:id w:val="-1472822401"/>
@@ -33,26 +37,18 @@
       </w:sdtPr>
       <w:sdtEndPr>
         <w:rPr>
-          <w:rFonts w:asciiTheme="minorHAnsi" w:eastAsiaTheme="minorHAnsi" w:hAnsiTheme="minorHAnsi" w:cstheme="minorBidi"/>
           <w:b/>
           <w:bCs/>
-          <w:color w:val="auto"/>
-          <w:kern w:val="2"/>
-          <w:sz w:val="22"/>
-          <w:szCs w:val="22"/>
-          <w:lang w:val="en-US" w:eastAsia="en-US"/>
-          <w14:ligatures w14:val="standardContextual"/>
+          <w:lang w:val="en-US"/>
         </w:rPr>
       </w:sdtEndPr>
       <w:sdtContent>
         <w:p>
           <w:pPr>
-            <w:pStyle w:val="Kopvaninhoudsopgave"/>
+            <w:pStyle w:val="Kop2"/>
+            <w:spacing w:before="240"/>
           </w:pPr>
           <w:r>
-            <w:rPr>
-              <w:lang w:val="nl-NL"/>
-            </w:rPr>
             <w:t>Inhoudsopgave</w:t>
           </w:r>
         </w:p>
@@ -77,7 +73,7 @@
           <w:r>
             <w:fldChar w:fldCharType="separate"/>
           </w:r>
-          <w:hyperlink w:anchor="_Toc214295007" w:history="1">
+          <w:hyperlink w:anchor="_Toc214431976" w:history="1">
             <w:r>
               <w:rPr>
                 <w:rStyle w:val="Hyperlink"/>
@@ -100,7 +96,7 @@
               <w:rPr>
                 <w:webHidden/>
               </w:rPr>
-              <w:instrText xml:space="preserve"> PAGEREF _Toc214295007 \h </w:instrText>
+              <w:instrText xml:space="preserve"> PAGEREF _Toc214431976 \h </w:instrText>
             </w:r>
             <w:r>
               <w:rPr>
@@ -131,7 +127,7 @@
           <w:pPr>
             <w:pStyle w:val="Inhopg2"/>
             <w:tabs>
-              <w:tab w:val="right" w:leader="dot" w:pos="10479"/>
+              <w:tab w:val="right" w:leader="dot" w:pos="9912"/>
             </w:tabs>
             <w:rPr>
               <w:rFonts w:eastAsiaTheme="minorEastAsia"/>
@@ -141,7 +137,7 @@
               <w:lang w:val="nl-NL" w:eastAsia="nl-NL"/>
             </w:rPr>
           </w:pPr>
-          <w:hyperlink w:anchor="_Toc214295008" w:history="1">
+          <w:hyperlink w:anchor="_Toc214431977" w:history="1">
             <w:r>
               <w:rPr>
                 <w:rStyle w:val="Hyperlink"/>
@@ -168,7 +164,7 @@
                 <w:noProof/>
                 <w:webHidden/>
               </w:rPr>
-              <w:instrText xml:space="preserve"> PAGEREF _Toc214295008 \h </w:instrText>
+              <w:instrText xml:space="preserve"> PAGEREF _Toc214431977 \h </w:instrText>
             </w:r>
             <w:r>
               <w:rPr>
@@ -203,7 +199,7 @@
           <w:pPr>
             <w:pStyle w:val="Inhopg2"/>
             <w:tabs>
-              <w:tab w:val="right" w:leader="dot" w:pos="10479"/>
+              <w:tab w:val="right" w:leader="dot" w:pos="9912"/>
             </w:tabs>
             <w:rPr>
               <w:rFonts w:eastAsiaTheme="minorEastAsia"/>
@@ -213,7 +209,7 @@
               <w:lang w:val="nl-NL" w:eastAsia="nl-NL"/>
             </w:rPr>
           </w:pPr>
-          <w:hyperlink w:anchor="_Toc214295009" w:history="1">
+          <w:hyperlink w:anchor="_Toc214431978" w:history="1">
             <w:r>
               <w:rPr>
                 <w:rStyle w:val="Hyperlink"/>
@@ -240,7 +236,7 @@
                 <w:noProof/>
                 <w:webHidden/>
               </w:rPr>
-              <w:instrText xml:space="preserve"> PAGEREF _Toc214295009 \h </w:instrText>
+              <w:instrText xml:space="preserve"> PAGEREF _Toc214431978 \h </w:instrText>
             </w:r>
             <w:r>
               <w:rPr>
@@ -283,7 +279,7 @@
               <w:lang w:val="nl-NL" w:eastAsia="nl-NL"/>
             </w:rPr>
           </w:pPr>
-          <w:hyperlink w:anchor="_Toc214295010" w:history="1">
+          <w:hyperlink w:anchor="_Toc214431979" w:history="1">
             <w:r>
               <w:rPr>
                 <w:rStyle w:val="Hyperlink"/>
@@ -306,7 +302,7 @@
               <w:rPr>
                 <w:webHidden/>
               </w:rPr>
-              <w:instrText xml:space="preserve"> PAGEREF _Toc214295010 \h </w:instrText>
+              <w:instrText xml:space="preserve"> PAGEREF _Toc214431979 \h </w:instrText>
             </w:r>
             <w:r>
               <w:rPr>
@@ -337,7 +333,7 @@
           <w:pPr>
             <w:pStyle w:val="Inhopg2"/>
             <w:tabs>
-              <w:tab w:val="right" w:leader="dot" w:pos="10479"/>
+              <w:tab w:val="right" w:leader="dot" w:pos="9912"/>
             </w:tabs>
             <w:rPr>
               <w:rFonts w:eastAsiaTheme="minorEastAsia"/>
@@ -347,7 +343,7 @@
               <w:lang w:val="nl-NL" w:eastAsia="nl-NL"/>
             </w:rPr>
           </w:pPr>
-          <w:hyperlink w:anchor="_Toc214295011" w:history="1">
+          <w:hyperlink w:anchor="_Toc214431980" w:history="1">
             <w:r>
               <w:rPr>
                 <w:rStyle w:val="Hyperlink"/>
@@ -374,7 +370,7 @@
                 <w:noProof/>
                 <w:webHidden/>
               </w:rPr>
-              <w:instrText xml:space="preserve"> PAGEREF _Toc214295011 \h </w:instrText>
+              <w:instrText xml:space="preserve"> PAGEREF _Toc214431980 \h </w:instrText>
             </w:r>
             <w:r>
               <w:rPr>
@@ -409,7 +405,7 @@
           <w:pPr>
             <w:pStyle w:val="Inhopg2"/>
             <w:tabs>
-              <w:tab w:val="right" w:leader="dot" w:pos="10479"/>
+              <w:tab w:val="right" w:leader="dot" w:pos="9912"/>
             </w:tabs>
             <w:rPr>
               <w:rFonts w:eastAsiaTheme="minorEastAsia"/>
@@ -419,7 +415,7 @@
               <w:lang w:val="nl-NL" w:eastAsia="nl-NL"/>
             </w:rPr>
           </w:pPr>
-          <w:hyperlink w:anchor="_Toc214295012" w:history="1">
+          <w:hyperlink w:anchor="_Toc214431981" w:history="1">
             <w:r>
               <w:rPr>
                 <w:rStyle w:val="Hyperlink"/>
@@ -446,7 +442,7 @@
                 <w:noProof/>
                 <w:webHidden/>
               </w:rPr>
-              <w:instrText xml:space="preserve"> PAGEREF _Toc214295012 \h </w:instrText>
+              <w:instrText xml:space="preserve"> PAGEREF _Toc214431981 \h </w:instrText>
             </w:r>
             <w:r>
               <w:rPr>
@@ -481,7 +477,7 @@
           <w:pPr>
             <w:pStyle w:val="Inhopg2"/>
             <w:tabs>
-              <w:tab w:val="right" w:leader="dot" w:pos="10479"/>
+              <w:tab w:val="right" w:leader="dot" w:pos="9912"/>
             </w:tabs>
             <w:rPr>
               <w:rFonts w:eastAsiaTheme="minorEastAsia"/>
@@ -491,7 +487,7 @@
               <w:lang w:val="nl-NL" w:eastAsia="nl-NL"/>
             </w:rPr>
           </w:pPr>
-          <w:hyperlink w:anchor="_Toc214295013" w:history="1">
+          <w:hyperlink w:anchor="_Toc214431982" w:history="1">
             <w:r>
               <w:rPr>
                 <w:rStyle w:val="Hyperlink"/>
@@ -518,7 +514,7 @@
                 <w:noProof/>
                 <w:webHidden/>
               </w:rPr>
-              <w:instrText xml:space="preserve"> PAGEREF _Toc214295013 \h </w:instrText>
+              <w:instrText xml:space="preserve"> PAGEREF _Toc214431982 \h </w:instrText>
             </w:r>
             <w:r>
               <w:rPr>
@@ -553,7 +549,7 @@
           <w:pPr>
             <w:pStyle w:val="Inhopg2"/>
             <w:tabs>
-              <w:tab w:val="right" w:leader="dot" w:pos="10479"/>
+              <w:tab w:val="right" w:leader="dot" w:pos="9912"/>
             </w:tabs>
             <w:rPr>
               <w:rFonts w:eastAsiaTheme="minorEastAsia"/>
@@ -563,7 +559,7 @@
               <w:lang w:val="nl-NL" w:eastAsia="nl-NL"/>
             </w:rPr>
           </w:pPr>
-          <w:hyperlink w:anchor="_Toc214295014" w:history="1">
+          <w:hyperlink w:anchor="_Toc214431983" w:history="1">
             <w:r>
               <w:rPr>
                 <w:rStyle w:val="Hyperlink"/>
@@ -590,7 +586,7 @@
                 <w:noProof/>
                 <w:webHidden/>
               </w:rPr>
-              <w:instrText xml:space="preserve"> PAGEREF _Toc214295014 \h </w:instrText>
+              <w:instrText xml:space="preserve"> PAGEREF _Toc214431983 \h </w:instrText>
             </w:r>
             <w:r>
               <w:rPr>
@@ -625,7 +621,7 @@
           <w:pPr>
             <w:pStyle w:val="Inhopg2"/>
             <w:tabs>
-              <w:tab w:val="right" w:leader="dot" w:pos="10479"/>
+              <w:tab w:val="right" w:leader="dot" w:pos="9912"/>
             </w:tabs>
             <w:rPr>
               <w:rFonts w:eastAsiaTheme="minorEastAsia"/>
@@ -635,7 +631,7 @@
               <w:lang w:val="nl-NL" w:eastAsia="nl-NL"/>
             </w:rPr>
           </w:pPr>
-          <w:hyperlink w:anchor="_Toc214295015" w:history="1">
+          <w:hyperlink w:anchor="_Toc214431984" w:history="1">
             <w:r>
               <w:rPr>
                 <w:rStyle w:val="Hyperlink"/>
@@ -662,7 +658,7 @@
                 <w:noProof/>
                 <w:webHidden/>
               </w:rPr>
-              <w:instrText xml:space="preserve"> PAGEREF _Toc214295015 \h </w:instrText>
+              <w:instrText xml:space="preserve"> PAGEREF _Toc214431984 \h </w:instrText>
             </w:r>
             <w:r>
               <w:rPr>
@@ -705,7 +701,7 @@
               <w:lang w:val="nl-NL" w:eastAsia="nl-NL"/>
             </w:rPr>
           </w:pPr>
-          <w:hyperlink w:anchor="_Toc214295016" w:history="1">
+          <w:hyperlink w:anchor="_Toc214431985" w:history="1">
             <w:r>
               <w:rPr>
                 <w:rStyle w:val="Hyperlink"/>
@@ -728,7 +724,7 @@
               <w:rPr>
                 <w:webHidden/>
               </w:rPr>
-              <w:instrText xml:space="preserve"> PAGEREF _Toc214295016 \h </w:instrText>
+              <w:instrText xml:space="preserve"> PAGEREF _Toc214431985 \h </w:instrText>
             </w:r>
             <w:r>
               <w:rPr>
@@ -759,7 +755,7 @@
           <w:pPr>
             <w:pStyle w:val="Inhopg2"/>
             <w:tabs>
-              <w:tab w:val="right" w:leader="dot" w:pos="10479"/>
+              <w:tab w:val="right" w:leader="dot" w:pos="9912"/>
             </w:tabs>
             <w:rPr>
               <w:rFonts w:eastAsiaTheme="minorEastAsia"/>
@@ -769,7 +765,7 @@
               <w:lang w:val="nl-NL" w:eastAsia="nl-NL"/>
             </w:rPr>
           </w:pPr>
-          <w:hyperlink w:anchor="_Toc214295017" w:history="1">
+          <w:hyperlink w:anchor="_Toc214431986" w:history="1">
             <w:r>
               <w:rPr>
                 <w:rStyle w:val="Hyperlink"/>
@@ -796,7 +792,7 @@
                 <w:noProof/>
                 <w:webHidden/>
               </w:rPr>
-              <w:instrText xml:space="preserve"> PAGEREF _Toc214295017 \h </w:instrText>
+              <w:instrText xml:space="preserve"> PAGEREF _Toc214431986 \h </w:instrText>
             </w:r>
             <w:r>
               <w:rPr>
@@ -831,7 +827,7 @@
           <w:pPr>
             <w:pStyle w:val="Inhopg2"/>
             <w:tabs>
-              <w:tab w:val="right" w:leader="dot" w:pos="10479"/>
+              <w:tab w:val="right" w:leader="dot" w:pos="9912"/>
             </w:tabs>
             <w:rPr>
               <w:rFonts w:eastAsiaTheme="minorEastAsia"/>
@@ -841,7 +837,7 @@
               <w:lang w:val="nl-NL" w:eastAsia="nl-NL"/>
             </w:rPr>
           </w:pPr>
-          <w:hyperlink w:anchor="_Toc214295018" w:history="1">
+          <w:hyperlink w:anchor="_Toc214431987" w:history="1">
             <w:r>
               <w:rPr>
                 <w:rStyle w:val="Hyperlink"/>
@@ -868,7 +864,7 @@
                 <w:noProof/>
                 <w:webHidden/>
               </w:rPr>
-              <w:instrText xml:space="preserve"> PAGEREF _Toc214295018 \h </w:instrText>
+              <w:instrText xml:space="preserve"> PAGEREF _Toc214431987 \h </w:instrText>
             </w:r>
             <w:r>
               <w:rPr>
@@ -903,7 +899,7 @@
           <w:pPr>
             <w:pStyle w:val="Inhopg2"/>
             <w:tabs>
-              <w:tab w:val="right" w:leader="dot" w:pos="10479"/>
+              <w:tab w:val="right" w:leader="dot" w:pos="9912"/>
             </w:tabs>
             <w:rPr>
               <w:rFonts w:eastAsiaTheme="minorEastAsia"/>
@@ -913,7 +909,7 @@
               <w:lang w:val="nl-NL" w:eastAsia="nl-NL"/>
             </w:rPr>
           </w:pPr>
-          <w:hyperlink w:anchor="_Toc214295019" w:history="1">
+          <w:hyperlink w:anchor="_Toc214431988" w:history="1">
             <w:r>
               <w:rPr>
                 <w:rStyle w:val="Hyperlink"/>
@@ -940,7 +936,7 @@
                 <w:noProof/>
                 <w:webHidden/>
               </w:rPr>
-              <w:instrText xml:space="preserve"> PAGEREF _Toc214295019 \h </w:instrText>
+              <w:instrText xml:space="preserve"> PAGEREF _Toc214431988 \h </w:instrText>
             </w:r>
             <w:r>
               <w:rPr>
@@ -975,7 +971,7 @@
           <w:pPr>
             <w:pStyle w:val="Inhopg2"/>
             <w:tabs>
-              <w:tab w:val="right" w:leader="dot" w:pos="10479"/>
+              <w:tab w:val="right" w:leader="dot" w:pos="9912"/>
             </w:tabs>
             <w:rPr>
               <w:rFonts w:eastAsiaTheme="minorEastAsia"/>
@@ -985,7 +981,7 @@
               <w:lang w:val="nl-NL" w:eastAsia="nl-NL"/>
             </w:rPr>
           </w:pPr>
-          <w:hyperlink w:anchor="_Toc214295020" w:history="1">
+          <w:hyperlink w:anchor="_Toc214431989" w:history="1">
             <w:r>
               <w:rPr>
                 <w:rStyle w:val="Hyperlink"/>
@@ -1012,7 +1008,7 @@
                 <w:noProof/>
                 <w:webHidden/>
               </w:rPr>
-              <w:instrText xml:space="preserve"> PAGEREF _Toc214295020 \h </w:instrText>
+              <w:instrText xml:space="preserve"> PAGEREF _Toc214431989 \h </w:instrText>
             </w:r>
             <w:r>
               <w:rPr>
@@ -1047,7 +1043,7 @@
           <w:pPr>
             <w:pStyle w:val="Inhopg2"/>
             <w:tabs>
-              <w:tab w:val="right" w:leader="dot" w:pos="10479"/>
+              <w:tab w:val="right" w:leader="dot" w:pos="9912"/>
             </w:tabs>
             <w:rPr>
               <w:rFonts w:eastAsiaTheme="minorEastAsia"/>
@@ -1057,7 +1053,7 @@
               <w:lang w:val="nl-NL" w:eastAsia="nl-NL"/>
             </w:rPr>
           </w:pPr>
-          <w:hyperlink w:anchor="_Toc214295021" w:history="1">
+          <w:hyperlink w:anchor="_Toc214431990" w:history="1">
             <w:r>
               <w:rPr>
                 <w:rStyle w:val="Hyperlink"/>
@@ -1084,7 +1080,7 @@
                 <w:noProof/>
                 <w:webHidden/>
               </w:rPr>
-              <w:instrText xml:space="preserve"> PAGEREF _Toc214295021 \h </w:instrText>
+              <w:instrText xml:space="preserve"> PAGEREF _Toc214431990 \h </w:instrText>
             </w:r>
             <w:r>
               <w:rPr>
@@ -1127,7 +1123,7 @@
               <w:lang w:val="nl-NL" w:eastAsia="nl-NL"/>
             </w:rPr>
           </w:pPr>
-          <w:hyperlink w:anchor="_Toc214295022" w:history="1">
+          <w:hyperlink w:anchor="_Toc214431991" w:history="1">
             <w:r>
               <w:rPr>
                 <w:rStyle w:val="Hyperlink"/>
@@ -1150,7 +1146,7 @@
               <w:rPr>
                 <w:webHidden/>
               </w:rPr>
-              <w:instrText xml:space="preserve"> PAGEREF _Toc214295022 \h </w:instrText>
+              <w:instrText xml:space="preserve"> PAGEREF _Toc214431991 \h </w:instrText>
             </w:r>
             <w:r>
               <w:rPr>
@@ -1181,7 +1177,7 @@
           <w:pPr>
             <w:pStyle w:val="Inhopg2"/>
             <w:tabs>
-              <w:tab w:val="right" w:leader="dot" w:pos="10479"/>
+              <w:tab w:val="right" w:leader="dot" w:pos="9912"/>
             </w:tabs>
             <w:rPr>
               <w:rFonts w:eastAsiaTheme="minorEastAsia"/>
@@ -1191,7 +1187,7 @@
               <w:lang w:val="nl-NL" w:eastAsia="nl-NL"/>
             </w:rPr>
           </w:pPr>
-          <w:hyperlink w:anchor="_Toc214295023" w:history="1">
+          <w:hyperlink w:anchor="_Toc214431992" w:history="1">
             <w:r>
               <w:rPr>
                 <w:rStyle w:val="Hyperlink"/>
@@ -1218,7 +1214,7 @@
                 <w:noProof/>
                 <w:webHidden/>
               </w:rPr>
-              <w:instrText xml:space="preserve"> PAGEREF _Toc214295023 \h </w:instrText>
+              <w:instrText xml:space="preserve"> PAGEREF _Toc214431992 \h </w:instrText>
             </w:r>
             <w:r>
               <w:rPr>
@@ -1253,7 +1249,7 @@
           <w:pPr>
             <w:pStyle w:val="Inhopg2"/>
             <w:tabs>
-              <w:tab w:val="right" w:leader="dot" w:pos="10479"/>
+              <w:tab w:val="right" w:leader="dot" w:pos="9912"/>
             </w:tabs>
             <w:rPr>
               <w:rFonts w:eastAsiaTheme="minorEastAsia"/>
@@ -1263,7 +1259,7 @@
               <w:lang w:val="nl-NL" w:eastAsia="nl-NL"/>
             </w:rPr>
           </w:pPr>
-          <w:hyperlink w:anchor="_Toc214295024" w:history="1">
+          <w:hyperlink w:anchor="_Toc214431993" w:history="1">
             <w:r>
               <w:rPr>
                 <w:rStyle w:val="Hyperlink"/>
@@ -1290,7 +1286,7 @@
                 <w:noProof/>
                 <w:webHidden/>
               </w:rPr>
-              <w:instrText xml:space="preserve"> PAGEREF _Toc214295024 \h </w:instrText>
+              <w:instrText xml:space="preserve"> PAGEREF _Toc214431993 \h </w:instrText>
             </w:r>
             <w:r>
               <w:rPr>
@@ -1325,7 +1321,7 @@
           <w:pPr>
             <w:pStyle w:val="Inhopg2"/>
             <w:tabs>
-              <w:tab w:val="right" w:leader="dot" w:pos="10479"/>
+              <w:tab w:val="right" w:leader="dot" w:pos="9912"/>
             </w:tabs>
             <w:rPr>
               <w:rFonts w:eastAsiaTheme="minorEastAsia"/>
@@ -1335,7 +1331,7 @@
               <w:lang w:val="nl-NL" w:eastAsia="nl-NL"/>
             </w:rPr>
           </w:pPr>
-          <w:hyperlink w:anchor="_Toc214295025" w:history="1">
+          <w:hyperlink w:anchor="_Toc214431994" w:history="1">
             <w:r>
               <w:rPr>
                 <w:rStyle w:val="Hyperlink"/>
@@ -1362,7 +1358,7 @@
                 <w:noProof/>
                 <w:webHidden/>
               </w:rPr>
-              <w:instrText xml:space="preserve"> PAGEREF _Toc214295025 \h </w:instrText>
+              <w:instrText xml:space="preserve"> PAGEREF _Toc214431994 \h </w:instrText>
             </w:r>
             <w:r>
               <w:rPr>
@@ -1397,7 +1393,7 @@
           <w:pPr>
             <w:pStyle w:val="Inhopg2"/>
             <w:tabs>
-              <w:tab w:val="right" w:leader="dot" w:pos="10479"/>
+              <w:tab w:val="right" w:leader="dot" w:pos="9912"/>
             </w:tabs>
             <w:rPr>
               <w:rFonts w:eastAsiaTheme="minorEastAsia"/>
@@ -1407,7 +1403,7 @@
               <w:lang w:val="nl-NL" w:eastAsia="nl-NL"/>
             </w:rPr>
           </w:pPr>
-          <w:hyperlink w:anchor="_Toc214295026" w:history="1">
+          <w:hyperlink w:anchor="_Toc214431995" w:history="1">
             <w:r>
               <w:rPr>
                 <w:rStyle w:val="Hyperlink"/>
@@ -1434,7 +1430,7 @@
                 <w:noProof/>
                 <w:webHidden/>
               </w:rPr>
-              <w:instrText xml:space="preserve"> PAGEREF _Toc214295026 \h </w:instrText>
+              <w:instrText xml:space="preserve"> PAGEREF _Toc214431995 \h </w:instrText>
             </w:r>
             <w:r>
               <w:rPr>
@@ -1469,7 +1465,7 @@
           <w:pPr>
             <w:pStyle w:val="Inhopg2"/>
             <w:tabs>
-              <w:tab w:val="right" w:leader="dot" w:pos="10479"/>
+              <w:tab w:val="right" w:leader="dot" w:pos="9912"/>
             </w:tabs>
             <w:rPr>
               <w:rFonts w:eastAsiaTheme="minorEastAsia"/>
@@ -1479,7 +1475,7 @@
               <w:lang w:val="nl-NL" w:eastAsia="nl-NL"/>
             </w:rPr>
           </w:pPr>
-          <w:hyperlink w:anchor="_Toc214295027" w:history="1">
+          <w:hyperlink w:anchor="_Toc214431996" w:history="1">
             <w:r>
               <w:rPr>
                 <w:rStyle w:val="Hyperlink"/>
@@ -1506,7 +1502,7 @@
                 <w:noProof/>
                 <w:webHidden/>
               </w:rPr>
-              <w:instrText xml:space="preserve"> PAGEREF _Toc214295027 \h </w:instrText>
+              <w:instrText xml:space="preserve"> PAGEREF _Toc214431996 \h </w:instrText>
             </w:r>
             <w:r>
               <w:rPr>
@@ -1549,7 +1545,7 @@
               <w:lang w:val="nl-NL" w:eastAsia="nl-NL"/>
             </w:rPr>
           </w:pPr>
-          <w:hyperlink w:anchor="_Toc214295028" w:history="1">
+          <w:hyperlink w:anchor="_Toc214431997" w:history="1">
             <w:r>
               <w:rPr>
                 <w:rStyle w:val="Hyperlink"/>
@@ -1572,7 +1568,7 @@
               <w:rPr>
                 <w:webHidden/>
               </w:rPr>
-              <w:instrText xml:space="preserve"> PAGEREF _Toc214295028 \h </w:instrText>
+              <w:instrText xml:space="preserve"> PAGEREF _Toc214431997 \h </w:instrText>
             </w:r>
             <w:r>
               <w:rPr>
@@ -1611,7 +1607,7 @@
               <w:lang w:val="nl-NL" w:eastAsia="nl-NL"/>
             </w:rPr>
           </w:pPr>
-          <w:hyperlink w:anchor="_Toc214295029" w:history="1">
+          <w:hyperlink w:anchor="_Toc214431998" w:history="1">
             <w:r>
               <w:rPr>
                 <w:rStyle w:val="Hyperlink"/>
@@ -1634,7 +1630,7 @@
               <w:rPr>
                 <w:webHidden/>
               </w:rPr>
-              <w:instrText xml:space="preserve"> PAGEREF _Toc214295029 \h </w:instrText>
+              <w:instrText xml:space="preserve"> PAGEREF _Toc214431998 \h </w:instrText>
             </w:r>
             <w:r>
               <w:rPr>
@@ -1673,7 +1669,7 @@
               <w:lang w:val="nl-NL" w:eastAsia="nl-NL"/>
             </w:rPr>
           </w:pPr>
-          <w:hyperlink w:anchor="_Toc214295030" w:history="1">
+          <w:hyperlink w:anchor="_Toc214431999" w:history="1">
             <w:r>
               <w:rPr>
                 <w:rStyle w:val="Hyperlink"/>
@@ -1696,7 +1692,7 @@
               <w:rPr>
                 <w:webHidden/>
               </w:rPr>
-              <w:instrText xml:space="preserve"> PAGEREF _Toc214295030 \h </w:instrText>
+              <w:instrText xml:space="preserve"> PAGEREF _Toc214431999 \h </w:instrText>
             </w:r>
             <w:r>
               <w:rPr>
@@ -1735,7 +1731,7 @@
               <w:lang w:val="nl-NL" w:eastAsia="nl-NL"/>
             </w:rPr>
           </w:pPr>
-          <w:hyperlink w:anchor="_Toc214295031" w:history="1">
+          <w:hyperlink w:anchor="_Toc214432000" w:history="1">
             <w:r>
               <w:rPr>
                 <w:rStyle w:val="Hyperlink"/>
@@ -1758,7 +1754,7 @@
               <w:rPr>
                 <w:webHidden/>
               </w:rPr>
-              <w:instrText xml:space="preserve"> PAGEREF _Toc214295031 \h </w:instrText>
+              <w:instrText xml:space="preserve"> PAGEREF _Toc214432000 \h </w:instrText>
             </w:r>
             <w:r>
               <w:rPr>
@@ -1797,7 +1793,7 @@
               <w:lang w:val="nl-NL" w:eastAsia="nl-NL"/>
             </w:rPr>
           </w:pPr>
-          <w:hyperlink w:anchor="_Toc214295032" w:history="1">
+          <w:hyperlink w:anchor="_Toc214432001" w:history="1">
             <w:r>
               <w:rPr>
                 <w:rStyle w:val="Hyperlink"/>
@@ -1820,7 +1816,7 @@
               <w:rPr>
                 <w:webHidden/>
               </w:rPr>
-              <w:instrText xml:space="preserve"> PAGEREF _Toc214295032 \h </w:instrText>
+              <w:instrText xml:space="preserve"> PAGEREF _Toc214432001 \h </w:instrText>
             </w:r>
             <w:r>
               <w:rPr>
@@ -1859,12 +1855,12 @@
               <w:lang w:val="nl-NL" w:eastAsia="nl-NL"/>
             </w:rPr>
           </w:pPr>
-          <w:hyperlink w:anchor="_Toc214295033" w:history="1">
+          <w:hyperlink w:anchor="_Toc214432002" w:history="1">
             <w:r>
               <w:rPr>
                 <w:rStyle w:val="Hyperlink"/>
               </w:rPr>
-              <w:t>UML Diagrams for Oradio Modules</w:t>
+              <w:t>UML Class Diagram for Oradio I2C Modules</w:t>
             </w:r>
             <w:r>
               <w:rPr>
@@ -1882,7 +1878,7 @@
               <w:rPr>
                 <w:webHidden/>
               </w:rPr>
-              <w:instrText xml:space="preserve"> PAGEREF _Toc214295033 \h </w:instrText>
+              <w:instrText xml:space="preserve"> PAGEREF _Toc214432002 \h </w:instrText>
             </w:r>
             <w:r>
               <w:rPr>
@@ -1903,78 +1899,6 @@
             </w:r>
             <w:r>
               <w:rPr>
-                <w:webHidden/>
-              </w:rPr>
-              <w:fldChar w:fldCharType="end"/>
-            </w:r>
-          </w:hyperlink>
-        </w:p>
-        <w:p>
-          <w:pPr>
-            <w:pStyle w:val="Inhopg2"/>
-            <w:tabs>
-              <w:tab w:val="right" w:leader="dot" w:pos="10479"/>
-            </w:tabs>
-            <w:rPr>
-              <w:rFonts w:eastAsiaTheme="minorEastAsia"/>
-              <w:noProof/>
-              <w:sz w:val="24"/>
-              <w:szCs w:val="24"/>
-              <w:lang w:val="nl-NL" w:eastAsia="nl-NL"/>
-            </w:rPr>
-          </w:pPr>
-          <w:hyperlink w:anchor="_Toc214295034" w:history="1">
-            <w:r>
-              <w:rPr>
-                <w:rStyle w:val="Hyperlink"/>
-                <w:noProof/>
-              </w:rPr>
-              <w:t>Class Diagram (Textual UML)</w:t>
-            </w:r>
-            <w:r>
-              <w:rPr>
-                <w:noProof/>
-                <w:webHidden/>
-              </w:rPr>
-              <w:tab/>
-            </w:r>
-            <w:r>
-              <w:rPr>
-                <w:noProof/>
-                <w:webHidden/>
-              </w:rPr>
-              <w:fldChar w:fldCharType="begin"/>
-            </w:r>
-            <w:r>
-              <w:rPr>
-                <w:noProof/>
-                <w:webHidden/>
-              </w:rPr>
-              <w:instrText xml:space="preserve"> PAGEREF _Toc214295034 \h </w:instrText>
-            </w:r>
-            <w:r>
-              <w:rPr>
-                <w:noProof/>
-                <w:webHidden/>
-              </w:rPr>
-            </w:r>
-            <w:r>
-              <w:rPr>
-                <w:noProof/>
-                <w:webHidden/>
-              </w:rPr>
-              <w:fldChar w:fldCharType="separate"/>
-            </w:r>
-            <w:r>
-              <w:rPr>
-                <w:noProof/>
-                <w:webHidden/>
-              </w:rPr>
-              <w:t>5</w:t>
-            </w:r>
-            <w:r>
-              <w:rPr>
-                <w:noProof/>
                 <w:webHidden/>
               </w:rPr>
               <w:fldChar w:fldCharType="end"/>
@@ -1997,7 +1921,7 @@
         <w:pStyle w:val="Kop2"/>
         <w:spacing w:before="240"/>
       </w:pPr>
-      <w:bookmarkStart w:id="1" w:name="_Toc214295008"/>
+      <w:bookmarkStart w:id="1" w:name="_Toc214431977"/>
       <w:r>
         <w:t>Overview</w:t>
       </w:r>
@@ -2043,12 +1967,21 @@
         <w:spacing w:after="60"/>
         <w:ind w:left="567" w:hanging="357"/>
       </w:pPr>
+      <w:proofErr w:type="spellStart"/>
       <w:r>
         <w:rPr>
           <w:b/>
           <w:bCs/>
         </w:rPr>
-        <w:t>VolumeControl:</w:t>
+        <w:t>VolumeControl</w:t>
+      </w:r>
+      <w:proofErr w:type="spellEnd"/>
+      <w:r>
+        <w:rPr>
+          <w:b/>
+          <w:bCs/>
+        </w:rPr>
+        <w:t>:</w:t>
       </w:r>
       <w:r>
         <w:t xml:space="preserve"> Reads an analog rotary knob (MCP3021 ADC) and sets ALSA mixer volume.</w:t>
@@ -2082,7 +2015,7 @@
         <w:pStyle w:val="Kop2"/>
         <w:spacing w:before="240"/>
       </w:pPr>
-      <w:bookmarkStart w:id="2" w:name="_Toc214295009"/>
+      <w:bookmarkStart w:id="2" w:name="_Toc214431978"/>
       <w:r>
         <w:lastRenderedPageBreak/>
         <w:t>Key points:</w:t>
@@ -2102,7 +2035,15 @@
         <w:ind w:left="567" w:hanging="357"/>
       </w:pPr>
       <w:r>
-        <w:t>Both VolumeControl and Backlighting run background threads.</w:t>
+        <w:t xml:space="preserve">Both </w:t>
+      </w:r>
+      <w:proofErr w:type="spellStart"/>
+      <w:r>
+        <w:t>VolumeControl</w:t>
+      </w:r>
+      <w:proofErr w:type="spellEnd"/>
+      <w:r>
+        <w:t xml:space="preserve"> and Backlighting run background threads.</w:t>
       </w:r>
     </w:p>
     <w:p>
@@ -2140,7 +2081,7 @@
       <w:pPr>
         <w:pStyle w:val="Kop1"/>
       </w:pPr>
-      <w:bookmarkStart w:id="3" w:name="_Toc214295010"/>
+      <w:bookmarkStart w:id="3" w:name="_Toc214431979"/>
       <w:r>
         <w:t>Module: I2CService</w:t>
       </w:r>
@@ -2151,7 +2092,7 @@
         <w:pStyle w:val="Kop2"/>
         <w:spacing w:before="240"/>
       </w:pPr>
-      <w:bookmarkStart w:id="4" w:name="_Toc214295011"/>
+      <w:bookmarkStart w:id="4" w:name="_Toc214431980"/>
       <w:r>
         <w:t>Purpose</w:t>
       </w:r>
@@ -2236,7 +2177,7 @@
         <w:pStyle w:val="Kop2"/>
         <w:spacing w:before="240"/>
       </w:pPr>
-      <w:bookmarkStart w:id="5" w:name="_Toc214295012"/>
+      <w:bookmarkStart w:id="5" w:name="_Toc214431981"/>
       <w:r>
         <w:t>Design &amp; Threading</w:t>
       </w:r>
@@ -2259,7 +2200,15 @@
         <w:t>Singleton:</w:t>
       </w:r>
       <w:r>
-        <w:t xml:space="preserve"> Only one instance exists to prevent multiple threads from accessing SMBus simultaneously.</w:t>
+        <w:t xml:space="preserve"> Only one instance exists to prevent multiple threads from accessing </w:t>
+      </w:r>
+      <w:proofErr w:type="spellStart"/>
+      <w:r>
+        <w:t>SMBus</w:t>
+      </w:r>
+      <w:proofErr w:type="spellEnd"/>
+      <w:r>
+        <w:t xml:space="preserve"> simultaneously.</w:t>
       </w:r>
     </w:p>
     <w:p>
@@ -2279,7 +2228,23 @@
         <w:t>Thread Safety:</w:t>
       </w:r>
       <w:r>
-        <w:t xml:space="preserve"> All SMBus operations are guarded by a threading.Lock.</w:t>
+        <w:t xml:space="preserve"> All </w:t>
+      </w:r>
+      <w:proofErr w:type="spellStart"/>
+      <w:r>
+        <w:t>SMBus</w:t>
+      </w:r>
+      <w:proofErr w:type="spellEnd"/>
+      <w:r>
+        <w:t xml:space="preserve"> operations are guarded by a </w:t>
+      </w:r>
+      <w:proofErr w:type="spellStart"/>
+      <w:r>
+        <w:t>threading.Lock</w:t>
+      </w:r>
+      <w:proofErr w:type="spellEnd"/>
+      <w:r>
+        <w:t>.</w:t>
       </w:r>
     </w:p>
     <w:p>
@@ -2307,7 +2272,7 @@
         <w:pStyle w:val="Kop2"/>
         <w:spacing w:before="240"/>
       </w:pPr>
-      <w:bookmarkStart w:id="6" w:name="_Toc214295013"/>
+      <w:bookmarkStart w:id="6" w:name="_Toc214431982"/>
       <w:r>
         <w:t>API Reference</w:t>
       </w:r>
@@ -2379,8 +2344,13 @@
             <w:pPr>
               <w:spacing w:line="259" w:lineRule="auto"/>
             </w:pPr>
-            <w:r>
-              <w:t>read_byte(device, register)</w:t>
+            <w:proofErr w:type="spellStart"/>
+            <w:r>
+              <w:t>read_byte</w:t>
+            </w:r>
+            <w:proofErr w:type="spellEnd"/>
+            <w:r>
+              <w:t>(device, register)</w:t>
             </w:r>
           </w:p>
         </w:tc>
@@ -2409,8 +2379,13 @@
             <w:pPr>
               <w:spacing w:line="259" w:lineRule="auto"/>
             </w:pPr>
-            <w:r>
-              <w:t>write_byte(device, register, value)</w:t>
+            <w:proofErr w:type="spellStart"/>
+            <w:r>
+              <w:t>write_byte</w:t>
+            </w:r>
+            <w:proofErr w:type="spellEnd"/>
+            <w:r>
+              <w:t>(device, register, value)</w:t>
             </w:r>
           </w:p>
         </w:tc>
@@ -2439,8 +2414,13 @@
             <w:pPr>
               <w:spacing w:line="259" w:lineRule="auto"/>
             </w:pPr>
-            <w:r>
-              <w:t>read_block(device, register, length)</w:t>
+            <w:proofErr w:type="spellStart"/>
+            <w:r>
+              <w:t>read_block</w:t>
+            </w:r>
+            <w:proofErr w:type="spellEnd"/>
+            <w:r>
+              <w:t>(device, register, length)</w:t>
             </w:r>
           </w:p>
         </w:tc>
@@ -2469,8 +2449,13 @@
             <w:pPr>
               <w:spacing w:line="259" w:lineRule="auto"/>
             </w:pPr>
-            <w:r>
-              <w:t>write_block(device, register, data)</w:t>
+            <w:proofErr w:type="spellStart"/>
+            <w:r>
+              <w:t>write_block</w:t>
+            </w:r>
+            <w:proofErr w:type="spellEnd"/>
+            <w:r>
+              <w:t>(device, register, data)</w:t>
             </w:r>
           </w:p>
         </w:tc>
@@ -2495,7 +2480,7 @@
         <w:pStyle w:val="Kop2"/>
         <w:spacing w:before="240"/>
       </w:pPr>
-      <w:bookmarkStart w:id="7" w:name="_Toc214295014"/>
+      <w:bookmarkStart w:id="7" w:name="_Toc214431983"/>
       <w:r>
         <w:t>Error Handling</w:t>
       </w:r>
@@ -2511,7 +2496,15 @@
         <w:ind w:left="567" w:hanging="357"/>
       </w:pPr>
       <w:r>
-        <w:t>All errors are logged using oradio_log.error or .warning.</w:t>
+        <w:t xml:space="preserve">All errors are logged using </w:t>
+      </w:r>
+      <w:proofErr w:type="spellStart"/>
+      <w:r>
+        <w:t>oradio_log.error</w:t>
+      </w:r>
+      <w:proofErr w:type="spellEnd"/>
+      <w:r>
+        <w:t xml:space="preserve"> or .warning.</w:t>
       </w:r>
     </w:p>
     <w:p>
@@ -2545,7 +2538,7 @@
         <w:pStyle w:val="Kop2"/>
         <w:spacing w:before="240"/>
       </w:pPr>
-      <w:bookmarkStart w:id="8" w:name="_Toc214295015"/>
+      <w:bookmarkStart w:id="8" w:name="_Toc214431984"/>
       <w:r>
         <w:t>Stand-alone Test Program</w:t>
       </w:r>
@@ -2594,18 +2587,23 @@
       <w:pPr>
         <w:pStyle w:val="Kop1"/>
       </w:pPr>
-      <w:bookmarkStart w:id="9" w:name="_Toc214295016"/>
-      <w:r>
-        <w:t>Module: VolumeControl</w:t>
+      <w:bookmarkStart w:id="9" w:name="_Toc214431985"/>
+      <w:r>
+        <w:t xml:space="preserve">Module: </w:t>
+      </w:r>
+      <w:proofErr w:type="spellStart"/>
+      <w:r>
+        <w:t>VolumeControl</w:t>
       </w:r>
       <w:bookmarkEnd w:id="9"/>
+      <w:proofErr w:type="spellEnd"/>
     </w:p>
     <w:p>
       <w:pPr>
         <w:pStyle w:val="Kop2"/>
         <w:spacing w:before="240"/>
       </w:pPr>
-      <w:bookmarkStart w:id="10" w:name="_Toc214295017"/>
+      <w:bookmarkStart w:id="10" w:name="_Toc214431986"/>
       <w:r>
         <w:t>Purpose</w:t>
       </w:r>
@@ -2655,7 +2653,7 @@
         <w:pStyle w:val="Kop2"/>
         <w:spacing w:before="240"/>
       </w:pPr>
-      <w:bookmarkStart w:id="11" w:name="_Toc214295018"/>
+      <w:bookmarkStart w:id="11" w:name="_Toc214431987"/>
       <w:r>
         <w:lastRenderedPageBreak/>
         <w:t>Design &amp; Threading</w:t>
@@ -2679,7 +2677,15 @@
         <w:t>Background Thread:</w:t>
       </w:r>
       <w:r>
-        <w:t xml:space="preserve"> _volume_manager polls ADC continuously.</w:t>
+        <w:t xml:space="preserve"> _</w:t>
+      </w:r>
+      <w:proofErr w:type="spellStart"/>
+      <w:r>
+        <w:t>volume_manager</w:t>
+      </w:r>
+      <w:proofErr w:type="spellEnd"/>
+      <w:r>
+        <w:t xml:space="preserve"> polls ADC continuously.</w:t>
       </w:r>
     </w:p>
     <w:p>
@@ -2763,7 +2769,7 @@
         <w:pStyle w:val="Kop2"/>
         <w:spacing w:before="240"/>
       </w:pPr>
-      <w:bookmarkStart w:id="12" w:name="_Toc214295019"/>
+      <w:bookmarkStart w:id="12" w:name="_Toc214431988"/>
       <w:r>
         <w:t>ALSA Integration</w:t>
       </w:r>
@@ -2779,7 +2785,15 @@
         <w:ind w:left="567" w:hanging="357"/>
       </w:pPr>
       <w:r>
-        <w:t>Uses AlsaVolume wrapper class.</w:t>
+        <w:t xml:space="preserve">Uses </w:t>
+      </w:r>
+      <w:proofErr w:type="spellStart"/>
+      <w:r>
+        <w:t>AlsaVolume</w:t>
+      </w:r>
+      <w:proofErr w:type="spellEnd"/>
+      <w:r>
+        <w:t xml:space="preserve"> wrapper class.</w:t>
       </w:r>
     </w:p>
     <w:p>
@@ -2813,7 +2827,7 @@
         <w:pStyle w:val="Kop2"/>
         <w:spacing w:before="240"/>
       </w:pPr>
-      <w:bookmarkStart w:id="13" w:name="_Toc214295020"/>
+      <w:bookmarkStart w:id="13" w:name="_Toc214431989"/>
       <w:r>
         <w:t>API Reference</w:t>
       </w:r>
@@ -2945,8 +2959,13 @@
             <w:pPr>
               <w:spacing w:line="259" w:lineRule="auto"/>
             </w:pPr>
-            <w:r>
-              <w:t>set_notify()</w:t>
+            <w:proofErr w:type="spellStart"/>
+            <w:r>
+              <w:t>set_notify</w:t>
+            </w:r>
+            <w:proofErr w:type="spellEnd"/>
+            <w:r>
+              <w:t>()</w:t>
             </w:r>
           </w:p>
         </w:tc>
@@ -2971,7 +2990,7 @@
         <w:pStyle w:val="Kop2"/>
         <w:spacing w:before="240"/>
       </w:pPr>
-      <w:bookmarkStart w:id="14" w:name="_Toc214295021"/>
+      <w:bookmarkStart w:id="14" w:name="_Toc214431990"/>
       <w:r>
         <w:t>Stand-alone Test Program</w:t>
       </w:r>
@@ -3007,7 +3026,7 @@
       <w:pPr>
         <w:pStyle w:val="Kop1"/>
       </w:pPr>
-      <w:bookmarkStart w:id="15" w:name="_Toc214295022"/>
+      <w:bookmarkStart w:id="15" w:name="_Toc214431991"/>
       <w:r>
         <w:t>Module: Backlighting</w:t>
       </w:r>
@@ -3018,7 +3037,7 @@
         <w:pStyle w:val="Kop2"/>
         <w:spacing w:before="240"/>
       </w:pPr>
-      <w:bookmarkStart w:id="16" w:name="_Toc214295023"/>
+      <w:bookmarkStart w:id="16" w:name="_Toc214431992"/>
       <w:r>
         <w:t>Purpose</w:t>
       </w:r>
@@ -3068,7 +3087,7 @@
         <w:pStyle w:val="Kop2"/>
         <w:spacing w:before="240"/>
       </w:pPr>
-      <w:bookmarkStart w:id="17" w:name="_Toc214295024"/>
+      <w:bookmarkStart w:id="17" w:name="_Toc214431993"/>
       <w:r>
         <w:t>Design &amp; Threading</w:t>
       </w:r>
@@ -3091,7 +3110,15 @@
         <w:t>Background Thread:</w:t>
       </w:r>
       <w:r>
-        <w:t xml:space="preserve"> _backlight_manager continuously adjusts DAC output.</w:t>
+        <w:t xml:space="preserve"> _</w:t>
+      </w:r>
+      <w:proofErr w:type="spellStart"/>
+      <w:r>
+        <w:t>backlight_manager</w:t>
+      </w:r>
+      <w:proofErr w:type="spellEnd"/>
+      <w:r>
+        <w:t xml:space="preserve"> continuously adjusts DAC output.</w:t>
       </w:r>
     </w:p>
     <w:p>
@@ -3139,7 +3166,7 @@
         <w:pStyle w:val="Kop2"/>
         <w:spacing w:before="240"/>
       </w:pPr>
-      <w:bookmarkStart w:id="18" w:name="_Toc214295025"/>
+      <w:bookmarkStart w:id="18" w:name="_Toc214431994"/>
       <w:r>
         <w:t>Sensor &amp; DAC Handling</w:t>
       </w:r>
@@ -3222,7 +3249,7 @@
         <w:pStyle w:val="Kop2"/>
         <w:spacing w:before="240"/>
       </w:pPr>
-      <w:bookmarkStart w:id="19" w:name="_Toc214295026"/>
+      <w:bookmarkStart w:id="19" w:name="_Toc214431995"/>
       <w:r>
         <w:t>API Reference</w:t>
       </w:r>
@@ -3415,8 +3442,13 @@
             <w:pPr>
               <w:spacing w:line="259" w:lineRule="auto"/>
             </w:pPr>
-            <w:r>
-              <w:t>read_sensor()</w:t>
+            <w:proofErr w:type="spellStart"/>
+            <w:r>
+              <w:t>read_sensor</w:t>
+            </w:r>
+            <w:proofErr w:type="spellEnd"/>
+            <w:r>
+              <w:t>()</w:t>
             </w:r>
           </w:p>
         </w:tc>
@@ -3430,7 +3462,15 @@
               <w:spacing w:line="259" w:lineRule="auto"/>
             </w:pPr>
             <w:r>
-              <w:t>Return (raw_visible_light, lux, interpolated DAC value) for monitoring.</w:t>
+              <w:t>Return (</w:t>
+            </w:r>
+            <w:proofErr w:type="spellStart"/>
+            <w:r>
+              <w:t>raw_visible_light</w:t>
+            </w:r>
+            <w:proofErr w:type="spellEnd"/>
+            <w:r>
+              <w:t>, lux, interpolated DAC value) for monitoring.</w:t>
             </w:r>
           </w:p>
         </w:tc>
@@ -3441,7 +3481,7 @@
         <w:pStyle w:val="Kop2"/>
         <w:spacing w:before="240"/>
       </w:pPr>
-      <w:bookmarkStart w:id="20" w:name="_Toc214295027"/>
+      <w:bookmarkStart w:id="20" w:name="_Toc214431996"/>
       <w:r>
         <w:t>Stand-alone Test Program</w:t>
       </w:r>
@@ -3464,7 +3504,7 @@
       <w:pPr>
         <w:pStyle w:val="Kop1"/>
       </w:pPr>
-      <w:bookmarkStart w:id="21" w:name="_Toc214295028"/>
+      <w:bookmarkStart w:id="21" w:name="_Toc214431997"/>
       <w:r>
         <w:t>Architecture &amp; Interconnections</w:t>
       </w:r>
@@ -3490,7 +3530,15 @@
         <w:t>I2CService</w:t>
       </w:r>
       <w:r>
-        <w:t xml:space="preserve"> is the central communication hub, shared by both VolumeControl and Backlighting.</w:t>
+        <w:t xml:space="preserve"> is the central communication hub, shared by both </w:t>
+      </w:r>
+      <w:proofErr w:type="spellStart"/>
+      <w:r>
+        <w:t>VolumeControl</w:t>
+      </w:r>
+      <w:proofErr w:type="spellEnd"/>
+      <w:r>
+        <w:t xml:space="preserve"> and Backlighting.</w:t>
       </w:r>
     </w:p>
     <w:p>
@@ -3505,12 +3553,21 @@
         <w:spacing w:after="60"/>
         <w:ind w:left="567" w:hanging="357"/>
       </w:pPr>
+      <w:proofErr w:type="spellStart"/>
       <w:r>
         <w:rPr>
           <w:b/>
           <w:bCs/>
         </w:rPr>
-        <w:t>VolumeControl → I2CService:</w:t>
+        <w:t>VolumeControl</w:t>
+      </w:r>
+      <w:proofErr w:type="spellEnd"/>
+      <w:r>
+        <w:rPr>
+          <w:b/>
+          <w:bCs/>
+        </w:rPr>
+        <w:t xml:space="preserve"> → I2CService:</w:t>
       </w:r>
       <w:r>
         <w:t xml:space="preserve"> Reads MCP3021 ADC (0x4D).</w:t>
@@ -3618,7 +3675,7 @@
       <w:pPr>
         <w:pStyle w:val="Kop1"/>
       </w:pPr>
-      <w:bookmarkStart w:id="22" w:name="_Toc214295029"/>
+      <w:bookmarkStart w:id="22" w:name="_Toc214431998"/>
       <w:r>
         <w:t>Data Flow Examples:</w:t>
       </w:r>
@@ -3647,7 +3704,15 @@
       </w:r>
       <w:r>
         <w:br/>
-        <w:t>Knob → MCP3021 → I2CService → VolumeControl → ALSA Mixer → Notification Queue</w:t>
+        <w:t xml:space="preserve">Knob → MCP3021 → I2CService → </w:t>
+      </w:r>
+      <w:proofErr w:type="spellStart"/>
+      <w:r>
+        <w:t>VolumeControl</w:t>
+      </w:r>
+      <w:proofErr w:type="spellEnd"/>
+      <w:r>
+        <w:t xml:space="preserve"> → ALSA Mixer → Notification Queue</w:t>
       </w:r>
     </w:p>
     <w:p>
@@ -3680,7 +3745,7 @@
       <w:pPr>
         <w:pStyle w:val="Kop1"/>
       </w:pPr>
-      <w:bookmarkStart w:id="23" w:name="_Toc214295030"/>
+      <w:bookmarkStart w:id="23" w:name="_Toc214431999"/>
       <w:r>
         <w:t>Hardware &amp; I²C Considerations</w:t>
       </w:r>
@@ -3715,7 +3780,15 @@
         <w:ind w:left="567" w:hanging="357"/>
       </w:pPr>
       <w:r>
-        <w:t>Maximum block read/write: 32 bytes (SMBus limitation).</w:t>
+        <w:t>Maximum block read/write: 32 bytes (</w:t>
+      </w:r>
+      <w:proofErr w:type="spellStart"/>
+      <w:r>
+        <w:t>SMBus</w:t>
+      </w:r>
+      <w:proofErr w:type="spellEnd"/>
+      <w:r>
+        <w:t xml:space="preserve"> limitation).</w:t>
       </w:r>
     </w:p>
     <w:p>
@@ -3808,14 +3881,22 @@
         <w:ind w:hanging="357"/>
       </w:pPr>
       <w:r>
-        <w:t>Ensure /dev/i2c-1 permissions allow access (sudo may be required).</w:t>
+        <w:t>Ensure /dev/i2c-1 permissions allow access (</w:t>
+      </w:r>
+      <w:proofErr w:type="spellStart"/>
+      <w:r>
+        <w:t>sudo</w:t>
+      </w:r>
+      <w:proofErr w:type="spellEnd"/>
+      <w:r>
+        <w:t xml:space="preserve"> may be required).</w:t>
       </w:r>
     </w:p>
     <w:p>
       <w:pPr>
         <w:pStyle w:val="Kop1"/>
       </w:pPr>
-      <w:bookmarkStart w:id="24" w:name="_Toc214295031"/>
+      <w:bookmarkStart w:id="24" w:name="_Toc214432000"/>
       <w:r>
         <w:t>Dependencies</w:t>
       </w:r>
@@ -3865,8 +3946,13 @@
         <w:spacing w:after="60"/>
         <w:ind w:left="567" w:hanging="357"/>
       </w:pPr>
-      <w:r>
-        <w:t>alsaaudio for ALSA integration</w:t>
+      <w:proofErr w:type="spellStart"/>
+      <w:r>
+        <w:t>alsaaudio</w:t>
+      </w:r>
+      <w:proofErr w:type="spellEnd"/>
+      <w:r>
+        <w:t xml:space="preserve"> for ALSA integration</w:t>
       </w:r>
     </w:p>
     <w:p>
@@ -3881,8 +3967,13 @@
         <w:spacing w:after="60"/>
         <w:ind w:left="567" w:hanging="357"/>
       </w:pPr>
-      <w:r>
-        <w:t>oradio_logging for logging</w:t>
+      <w:proofErr w:type="spellStart"/>
+      <w:r>
+        <w:t>oradio_logging</w:t>
+      </w:r>
+      <w:proofErr w:type="spellEnd"/>
+      <w:r>
+        <w:t xml:space="preserve"> for logging</w:t>
       </w:r>
     </w:p>
     <w:p>
@@ -3913,15 +4004,20 @@
         <w:spacing w:after="60"/>
         <w:ind w:left="567" w:hanging="357"/>
       </w:pPr>
-      <w:r>
-        <w:t>oradio_utils for safe queue operations</w:t>
+      <w:proofErr w:type="spellStart"/>
+      <w:r>
+        <w:t>oradio_utils</w:t>
+      </w:r>
+      <w:proofErr w:type="spellEnd"/>
+      <w:r>
+        <w:t xml:space="preserve"> for safe queue operations</w:t>
       </w:r>
     </w:p>
     <w:p>
       <w:pPr>
         <w:pStyle w:val="Kop1"/>
       </w:pPr>
-      <w:bookmarkStart w:id="25" w:name="_Toc214295032"/>
+      <w:bookmarkStart w:id="25" w:name="_Toc214432001"/>
       <w:r>
         <w:lastRenderedPageBreak/>
         <w:t>Notes &amp; Best Practices</w:t>
@@ -4047,1032 +4143,90 @@
       <w:pPr>
         <w:pStyle w:val="Kop1"/>
       </w:pPr>
-      <w:bookmarkStart w:id="26" w:name="_Toc214295033"/>
-      <w:r>
-        <w:t>UML Diagrams for Oradio Modules</w:t>
+      <w:bookmarkStart w:id="26" w:name="_Toc214432002"/>
+      <w:r>
+        <w:t xml:space="preserve">UML </w:t>
+      </w:r>
+      <w:r>
+        <w:t xml:space="preserve">Class </w:t>
+      </w:r>
+      <w:r>
+        <w:t>Diagram</w:t>
       </w:r>
       <w:bookmarkEnd w:id="26"/>
     </w:p>
     <w:p>
       <w:pPr>
+        <w:jc w:val="center"/>
         <w:rPr>
-          <w:vanish/>
+          <w:rFonts w:asciiTheme="majorHAnsi" w:eastAsiaTheme="majorEastAsia" w:hAnsiTheme="majorHAnsi" w:cstheme="majorBidi"/>
+          <w:color w:val="0F4761" w:themeColor="accent1" w:themeShade="BF"/>
+          <w:sz w:val="32"/>
+          <w:szCs w:val="32"/>
+          <w:lang w:val="nl-NL"/>
         </w:rPr>
       </w:pPr>
       <w:r>
         <w:rPr>
-          <w:vanish/>
+          <w:rFonts w:asciiTheme="majorHAnsi" w:eastAsiaTheme="majorEastAsia" w:hAnsiTheme="majorHAnsi" w:cstheme="majorBidi"/>
+          <w:color w:val="0F4761" w:themeColor="accent1" w:themeShade="BF"/>
+          <w:sz w:val="32"/>
+          <w:szCs w:val="32"/>
+          <w:lang w:val="nl-NL"/>
         </w:rPr>
-        <w:t>Bovenkant formulier</w:t>
-      </w:r>
-    </w:p>
-    <w:p>
-      <w:pPr>
-        <w:pStyle w:val="Kop2"/>
-        <w:spacing w:before="240"/>
-      </w:pPr>
-      <w:bookmarkStart w:id="27" w:name="_Toc214295034"/>
-      <w:r>
-        <w:t>Class Diagram (Textual UML)</w:t>
-      </w:r>
-      <w:bookmarkEnd w:id="27"/>
-    </w:p>
-    <w:p>
-      <w:pPr>
-        <w:spacing w:after="0"/>
-        <w:rPr>
-          <w:rFonts w:ascii="Courier New" w:hAnsi="Courier New" w:cs="Courier New"/>
-        </w:rPr>
-      </w:pPr>
-      <w:r>
-        <w:rPr>
-          <w:rFonts w:ascii="Courier New" w:hAnsi="Courier New" w:cs="Courier New"/>
-        </w:rPr>
-        <w:t xml:space="preserve">          </w:t>
-      </w:r>
-      <w:r>
-        <w:rPr>
-          <w:rFonts w:ascii="Courier New" w:hAnsi="Courier New" w:cs="Courier New"/>
-        </w:rPr>
-        <w:t>+----------------------</w:t>
-      </w:r>
-      <w:r>
-        <w:rPr>
-          <w:rFonts w:ascii="Courier New" w:hAnsi="Courier New" w:cs="Courier New"/>
-        </w:rPr>
-        <w:t>--</w:t>
-      </w:r>
-      <w:r>
-        <w:rPr>
-          <w:rFonts w:ascii="Courier New" w:hAnsi="Courier New" w:cs="Courier New"/>
-        </w:rPr>
-        <w:t>---+</w:t>
-      </w:r>
-    </w:p>
-    <w:p>
-      <w:pPr>
-        <w:spacing w:after="0"/>
-        <w:rPr>
-          <w:rFonts w:ascii="Courier New" w:hAnsi="Courier New" w:cs="Courier New"/>
-        </w:rPr>
-      </w:pPr>
-      <w:r>
-        <w:rPr>
-          <w:rFonts w:ascii="Courier New" w:hAnsi="Courier New" w:cs="Courier New"/>
-        </w:rPr>
-        <w:t xml:space="preserve">          </w:t>
-      </w:r>
-      <w:r>
-        <w:rPr>
-          <w:rFonts w:ascii="Courier New" w:hAnsi="Courier New" w:cs="Courier New"/>
-        </w:rPr>
-        <w:t xml:space="preserve">|       I2CService       </w:t>
-      </w:r>
-      <w:r>
-        <w:rPr>
-          <w:rFonts w:ascii="Courier New" w:hAnsi="Courier New" w:cs="Courier New"/>
-        </w:rPr>
-        <w:t xml:space="preserve">  </w:t>
-      </w:r>
-      <w:r>
-        <w:rPr>
-          <w:rFonts w:ascii="Courier New" w:hAnsi="Courier New" w:cs="Courier New"/>
-        </w:rPr>
-        <w:t xml:space="preserve"> |&lt;&lt;singleton&gt;&gt;</w:t>
-      </w:r>
-    </w:p>
-    <w:p>
-      <w:pPr>
-        <w:spacing w:after="0"/>
-        <w:rPr>
-          <w:rFonts w:ascii="Courier New" w:hAnsi="Courier New" w:cs="Courier New"/>
-        </w:rPr>
-      </w:pPr>
-      <w:r>
-        <w:rPr>
-          <w:rFonts w:ascii="Courier New" w:hAnsi="Courier New" w:cs="Courier New"/>
-        </w:rPr>
-        <w:t xml:space="preserve">          </w:t>
-      </w:r>
-      <w:r>
-        <w:rPr>
-          <w:rFonts w:ascii="Courier New" w:hAnsi="Courier New" w:cs="Courier New"/>
-        </w:rPr>
-        <w:t>|--------------------</w:t>
-      </w:r>
-      <w:r>
-        <w:rPr>
-          <w:rFonts w:ascii="Courier New" w:hAnsi="Courier New" w:cs="Courier New"/>
-        </w:rPr>
-        <w:t>--</w:t>
-      </w:r>
-      <w:r>
-        <w:rPr>
-          <w:rFonts w:ascii="Courier New" w:hAnsi="Courier New" w:cs="Courier New"/>
-        </w:rPr>
-        <w:t>-----|</w:t>
-      </w:r>
-    </w:p>
-    <w:p>
-      <w:pPr>
-        <w:spacing w:after="0"/>
-        <w:rPr>
-          <w:rFonts w:ascii="Courier New" w:hAnsi="Courier New" w:cs="Courier New"/>
-        </w:rPr>
-      </w:pPr>
-      <w:r>
-        <w:rPr>
-          <w:rFonts w:ascii="Courier New" w:hAnsi="Courier New" w:cs="Courier New"/>
-        </w:rPr>
-        <w:t xml:space="preserve">          </w:t>
-      </w:r>
-      <w:r>
-        <w:rPr>
-          <w:rFonts w:ascii="Courier New" w:hAnsi="Courier New" w:cs="Courier New"/>
-        </w:rPr>
-        <w:t xml:space="preserve">| - _bus: SMBus    </w:t>
-      </w:r>
-      <w:r>
-        <w:rPr>
-          <w:rFonts w:ascii="Courier New" w:hAnsi="Courier New" w:cs="Courier New"/>
-        </w:rPr>
-        <w:t xml:space="preserve">  </w:t>
-      </w:r>
-      <w:r>
-        <w:rPr>
-          <w:rFonts w:ascii="Courier New" w:hAnsi="Courier New" w:cs="Courier New"/>
-        </w:rPr>
-        <w:t xml:space="preserve">       |</w:t>
-      </w:r>
-    </w:p>
-    <w:p>
-      <w:pPr>
-        <w:spacing w:after="0"/>
-        <w:rPr>
-          <w:rFonts w:ascii="Courier New" w:hAnsi="Courier New" w:cs="Courier New"/>
-        </w:rPr>
-      </w:pPr>
-      <w:r>
-        <w:rPr>
-          <w:rFonts w:ascii="Courier New" w:hAnsi="Courier New" w:cs="Courier New"/>
-        </w:rPr>
-        <w:t xml:space="preserve">          </w:t>
-      </w:r>
-      <w:r>
-        <w:rPr>
-          <w:rFonts w:ascii="Courier New" w:hAnsi="Courier New" w:cs="Courier New"/>
-        </w:rPr>
-        <w:t xml:space="preserve">| - _lock: Lock  </w:t>
-      </w:r>
-      <w:r>
-        <w:rPr>
-          <w:rFonts w:ascii="Courier New" w:hAnsi="Courier New" w:cs="Courier New"/>
-        </w:rPr>
-        <w:t xml:space="preserve">  </w:t>
-      </w:r>
-      <w:r>
-        <w:rPr>
-          <w:rFonts w:ascii="Courier New" w:hAnsi="Courier New" w:cs="Courier New"/>
-        </w:rPr>
-        <w:t xml:space="preserve">         |</w:t>
-      </w:r>
-    </w:p>
-    <w:p>
-      <w:pPr>
-        <w:spacing w:after="0"/>
-        <w:rPr>
-          <w:rFonts w:ascii="Courier New" w:hAnsi="Courier New" w:cs="Courier New"/>
-        </w:rPr>
-      </w:pPr>
-      <w:r>
-        <w:rPr>
-          <w:rFonts w:ascii="Courier New" w:hAnsi="Courier New" w:cs="Courier New"/>
-        </w:rPr>
-        <w:t xml:space="preserve">          </w:t>
-      </w:r>
-      <w:r>
-        <w:rPr>
-          <w:rFonts w:ascii="Courier New" w:hAnsi="Courier New" w:cs="Courier New"/>
-        </w:rPr>
-        <w:t>|------------------------</w:t>
-      </w:r>
-      <w:r>
-        <w:rPr>
-          <w:rFonts w:ascii="Courier New" w:hAnsi="Courier New" w:cs="Courier New"/>
-        </w:rPr>
-        <w:t>--</w:t>
-      </w:r>
-      <w:r>
-        <w:rPr>
-          <w:rFonts w:ascii="Courier New" w:hAnsi="Courier New" w:cs="Courier New"/>
-        </w:rPr>
-        <w:t>-|</w:t>
-      </w:r>
-    </w:p>
-    <w:p>
-      <w:pPr>
-        <w:spacing w:after="0"/>
-        <w:rPr>
-          <w:rFonts w:ascii="Courier New" w:hAnsi="Courier New" w:cs="Courier New"/>
-        </w:rPr>
-      </w:pPr>
-      <w:r>
-        <w:rPr>
-          <w:rFonts w:ascii="Courier New" w:hAnsi="Courier New" w:cs="Courier New"/>
-        </w:rPr>
-        <w:t xml:space="preserve">          </w:t>
-      </w:r>
-      <w:r>
-        <w:rPr>
-          <w:rFonts w:ascii="Courier New" w:hAnsi="Courier New" w:cs="Courier New"/>
-        </w:rPr>
-        <w:t xml:space="preserve">| + read_byte(dev, reg)   </w:t>
-      </w:r>
-      <w:r>
-        <w:rPr>
-          <w:rFonts w:ascii="Courier New" w:hAnsi="Courier New" w:cs="Courier New"/>
-        </w:rPr>
-        <w:t xml:space="preserve">  </w:t>
-      </w:r>
-      <w:r>
-        <w:rPr>
-          <w:rFonts w:ascii="Courier New" w:hAnsi="Courier New" w:cs="Courier New"/>
-        </w:rPr>
-        <w:t>|</w:t>
-      </w:r>
-    </w:p>
-    <w:p>
-      <w:pPr>
-        <w:spacing w:after="0"/>
-        <w:rPr>
-          <w:rFonts w:ascii="Courier New" w:hAnsi="Courier New" w:cs="Courier New"/>
-        </w:rPr>
-      </w:pPr>
-      <w:r>
-        <w:rPr>
-          <w:rFonts w:ascii="Courier New" w:hAnsi="Courier New" w:cs="Courier New"/>
-        </w:rPr>
-        <w:t xml:space="preserve">          </w:t>
-      </w:r>
-      <w:r>
-        <w:rPr>
-          <w:rFonts w:ascii="Courier New" w:hAnsi="Courier New" w:cs="Courier New"/>
-        </w:rPr>
-        <w:t>| + write_byte(dev, reg, v) |</w:t>
-      </w:r>
-    </w:p>
-    <w:p>
-      <w:pPr>
-        <w:spacing w:after="0"/>
-        <w:rPr>
-          <w:rFonts w:ascii="Courier New" w:hAnsi="Courier New" w:cs="Courier New"/>
-        </w:rPr>
-      </w:pPr>
-      <w:r>
-        <w:rPr>
-          <w:rFonts w:ascii="Courier New" w:hAnsi="Courier New" w:cs="Courier New"/>
-        </w:rPr>
-        <w:t xml:space="preserve">          </w:t>
-      </w:r>
-      <w:r>
-        <w:rPr>
-          <w:rFonts w:ascii="Courier New" w:hAnsi="Courier New" w:cs="Courier New"/>
-        </w:rPr>
-        <w:t>| + read_block(dev, reg, l)</w:t>
-      </w:r>
-      <w:r>
-        <w:rPr>
-          <w:rFonts w:ascii="Courier New" w:hAnsi="Courier New" w:cs="Courier New"/>
-        </w:rPr>
-        <w:t xml:space="preserve"> </w:t>
-      </w:r>
-      <w:r>
-        <w:rPr>
-          <w:rFonts w:ascii="Courier New" w:hAnsi="Courier New" w:cs="Courier New"/>
-        </w:rPr>
-        <w:t>|</w:t>
-      </w:r>
-    </w:p>
-    <w:p>
-      <w:pPr>
-        <w:spacing w:after="0"/>
-        <w:rPr>
-          <w:rFonts w:ascii="Courier New" w:hAnsi="Courier New" w:cs="Courier New"/>
-        </w:rPr>
-      </w:pPr>
-      <w:r>
-        <w:rPr>
-          <w:rFonts w:ascii="Courier New" w:hAnsi="Courier New" w:cs="Courier New"/>
-        </w:rPr>
-        <w:t xml:space="preserve">          </w:t>
-      </w:r>
-      <w:r>
-        <w:rPr>
-          <w:rFonts w:ascii="Courier New" w:hAnsi="Courier New" w:cs="Courier New"/>
-        </w:rPr>
-        <w:t>| + write_block(dev, reg, d)|</w:t>
-      </w:r>
-    </w:p>
-    <w:p>
-      <w:pPr>
-        <w:spacing w:after="0"/>
-        <w:rPr>
-          <w:rFonts w:ascii="Courier New" w:hAnsi="Courier New" w:cs="Courier New"/>
-        </w:rPr>
-      </w:pPr>
-      <w:r>
-        <w:rPr>
-          <w:rFonts w:ascii="Courier New" w:hAnsi="Courier New" w:cs="Courier New"/>
-        </w:rPr>
-        <w:t xml:space="preserve">          </w:t>
-      </w:r>
-      <w:r>
-        <w:rPr>
-          <w:rFonts w:ascii="Courier New" w:hAnsi="Courier New" w:cs="Courier New"/>
-        </w:rPr>
-        <w:t>+------------------------</w:t>
-      </w:r>
-      <w:r>
-        <w:rPr>
-          <w:rFonts w:ascii="Courier New" w:hAnsi="Courier New" w:cs="Courier New"/>
-        </w:rPr>
-        <w:t>--</w:t>
-      </w:r>
-      <w:r>
-        <w:rPr>
-          <w:rFonts w:ascii="Courier New" w:hAnsi="Courier New" w:cs="Courier New"/>
-        </w:rPr>
-        <w:t>-+</w:t>
-      </w:r>
-    </w:p>
-    <w:p>
-      <w:pPr>
-        <w:spacing w:after="0"/>
-        <w:rPr>
-          <w:rFonts w:ascii="Courier New" w:hAnsi="Courier New" w:cs="Courier New"/>
-        </w:rPr>
-      </w:pPr>
-      <w:r>
-        <w:rPr>
-          <w:rFonts w:ascii="Courier New" w:hAnsi="Courier New" w:cs="Courier New"/>
-        </w:rPr>
-        <w:t xml:space="preserve">         </w:t>
-      </w:r>
-      <w:r>
-        <w:rPr>
-          <w:rFonts w:ascii="Courier New" w:hAnsi="Courier New" w:cs="Courier New"/>
-        </w:rPr>
-        <w:t xml:space="preserve">   </w:t>
-      </w:r>
-      <w:r>
-        <w:rPr>
-          <w:rFonts w:ascii="Courier New" w:hAnsi="Courier New" w:cs="Courier New"/>
-        </w:rPr>
-        <w:t xml:space="preserve"> ^    </w:t>
-      </w:r>
-      <w:r>
-        <w:rPr>
-          <w:rFonts w:ascii="Courier New" w:hAnsi="Courier New" w:cs="Courier New"/>
-        </w:rPr>
-        <w:t xml:space="preserve">    </w:t>
-      </w:r>
-      <w:r>
-        <w:rPr>
-          <w:rFonts w:ascii="Courier New" w:hAnsi="Courier New" w:cs="Courier New"/>
-        </w:rPr>
-        <w:t xml:space="preserve">              </w:t>
-      </w:r>
-      <w:r>
-        <w:rPr>
-          <w:rFonts w:ascii="Courier New" w:hAnsi="Courier New" w:cs="Courier New"/>
-        </w:rPr>
-        <w:t>^</w:t>
-      </w:r>
-    </w:p>
-    <w:p>
-      <w:pPr>
-        <w:spacing w:after="0"/>
-        <w:rPr>
-          <w:rFonts w:ascii="Courier New" w:hAnsi="Courier New" w:cs="Courier New"/>
-        </w:rPr>
-      </w:pPr>
-      <w:r>
-        <w:rPr>
-          <w:rFonts w:ascii="Courier New" w:hAnsi="Courier New" w:cs="Courier New"/>
-        </w:rPr>
-        <w:t xml:space="preserve">          </w:t>
-      </w:r>
-      <w:r>
-        <w:rPr>
-          <w:rFonts w:ascii="Courier New" w:hAnsi="Courier New" w:cs="Courier New"/>
-        </w:rPr>
-        <w:t xml:space="preserve">   </w:t>
-      </w:r>
-      <w:r>
-        <w:rPr>
-          <w:rFonts w:ascii="Courier New" w:hAnsi="Courier New" w:cs="Courier New"/>
-        </w:rPr>
-        <w:t>|</w:t>
-      </w:r>
-      <w:r>
-        <w:rPr>
-          <w:rFonts w:ascii="Courier New" w:hAnsi="Courier New" w:cs="Courier New"/>
-        </w:rPr>
-        <w:t xml:space="preserve">                      </w:t>
-      </w:r>
-      <w:r>
-        <w:rPr>
-          <w:rFonts w:ascii="Courier New" w:hAnsi="Courier New" w:cs="Courier New"/>
-        </w:rPr>
-        <w:t>|</w:t>
-      </w:r>
-    </w:p>
-    <w:p>
-      <w:pPr>
-        <w:spacing w:after="0"/>
-        <w:rPr>
-          <w:rFonts w:ascii="Courier New" w:hAnsi="Courier New" w:cs="Courier New"/>
-        </w:rPr>
-      </w:pPr>
-      <w:r>
-        <w:rPr>
-          <w:rFonts w:ascii="Courier New" w:hAnsi="Courier New" w:cs="Courier New"/>
-        </w:rPr>
-        <w:t>+------------------------</w:t>
-      </w:r>
-      <w:r>
-        <w:rPr>
-          <w:rFonts w:ascii="Courier New" w:hAnsi="Courier New" w:cs="Courier New"/>
-        </w:rPr>
-        <w:t>---</w:t>
-      </w:r>
-      <w:r>
-        <w:rPr>
-          <w:rFonts w:ascii="Courier New" w:hAnsi="Courier New" w:cs="Courier New"/>
-        </w:rPr>
-        <w:t>-+   +---------------------------</w:t>
-      </w:r>
-      <w:r>
-        <w:rPr>
-          <w:rFonts w:ascii="Courier New" w:hAnsi="Courier New" w:cs="Courier New"/>
-        </w:rPr>
-        <w:t>-</w:t>
-      </w:r>
-      <w:r>
-        <w:rPr>
-          <w:rFonts w:ascii="Courier New" w:hAnsi="Courier New" w:cs="Courier New"/>
-        </w:rPr>
-        <w:t>+</w:t>
-      </w:r>
-    </w:p>
-    <w:p>
-      <w:pPr>
-        <w:spacing w:after="0"/>
-        <w:rPr>
-          <w:rFonts w:ascii="Courier New" w:hAnsi="Courier New" w:cs="Courier New"/>
-        </w:rPr>
-      </w:pPr>
-      <w:r>
-        <w:rPr>
-          <w:rFonts w:ascii="Courier New" w:hAnsi="Courier New" w:cs="Courier New"/>
-        </w:rPr>
-        <w:t xml:space="preserve">|     VolumeControl       </w:t>
-      </w:r>
-      <w:r>
-        <w:rPr>
-          <w:rFonts w:ascii="Courier New" w:hAnsi="Courier New" w:cs="Courier New"/>
-        </w:rPr>
-        <w:t xml:space="preserve">   </w:t>
-      </w:r>
-      <w:r>
-        <w:rPr>
-          <w:rFonts w:ascii="Courier New" w:hAnsi="Courier New" w:cs="Courier New"/>
-        </w:rPr>
-        <w:t xml:space="preserve">|   |       Backlighting        </w:t>
-      </w:r>
-      <w:r>
-        <w:rPr>
-          <w:rFonts w:ascii="Courier New" w:hAnsi="Courier New" w:cs="Courier New"/>
-        </w:rPr>
-        <w:t xml:space="preserve"> </w:t>
-      </w:r>
-      <w:r>
-        <w:rPr>
-          <w:rFonts w:ascii="Courier New" w:hAnsi="Courier New" w:cs="Courier New"/>
-        </w:rPr>
-        <w:t>|</w:t>
-      </w:r>
-    </w:p>
-    <w:p>
-      <w:pPr>
-        <w:spacing w:after="0"/>
-        <w:rPr>
-          <w:rFonts w:ascii="Courier New" w:hAnsi="Courier New" w:cs="Courier New"/>
-        </w:rPr>
-      </w:pPr>
-      <w:r>
-        <w:rPr>
-          <w:rFonts w:ascii="Courier New" w:hAnsi="Courier New" w:cs="Courier New"/>
-        </w:rPr>
-        <w:t>|------------------------</w:t>
-      </w:r>
-      <w:r>
-        <w:rPr>
-          <w:rFonts w:ascii="Courier New" w:hAnsi="Courier New" w:cs="Courier New"/>
-        </w:rPr>
-        <w:t>---</w:t>
-      </w:r>
-      <w:r>
-        <w:rPr>
-          <w:rFonts w:ascii="Courier New" w:hAnsi="Courier New" w:cs="Courier New"/>
-        </w:rPr>
-        <w:t>-|   |---------------------------</w:t>
-      </w:r>
-      <w:r>
-        <w:rPr>
-          <w:rFonts w:ascii="Courier New" w:hAnsi="Courier New" w:cs="Courier New"/>
-        </w:rPr>
-        <w:t>-</w:t>
-      </w:r>
-      <w:r>
-        <w:rPr>
-          <w:rFonts w:ascii="Courier New" w:hAnsi="Courier New" w:cs="Courier New"/>
-        </w:rPr>
-        <w:t>|</w:t>
-      </w:r>
-    </w:p>
-    <w:p>
-      <w:pPr>
-        <w:spacing w:after="0"/>
-        <w:rPr>
-          <w:rFonts w:ascii="Courier New" w:hAnsi="Courier New" w:cs="Courier New"/>
-        </w:rPr>
-      </w:pPr>
-      <w:r>
-        <w:rPr>
-          <w:rFonts w:ascii="Courier New" w:hAnsi="Courier New" w:cs="Courier New"/>
-        </w:rPr>
-        <w:t>| - _i2c_service: I2CService |   | - _i2c_service: I2CService</w:t>
-      </w:r>
-      <w:r>
-        <w:rPr>
-          <w:rFonts w:ascii="Courier New" w:hAnsi="Courier New" w:cs="Courier New"/>
-        </w:rPr>
-        <w:t xml:space="preserve"> </w:t>
-      </w:r>
-      <w:r>
-        <w:rPr>
-          <w:rFonts w:ascii="Courier New" w:hAnsi="Courier New" w:cs="Courier New"/>
-        </w:rPr>
-        <w:t>|</w:t>
-      </w:r>
-    </w:p>
-    <w:p>
-      <w:pPr>
-        <w:spacing w:after="0"/>
-        <w:rPr>
-          <w:rFonts w:ascii="Courier New" w:hAnsi="Courier New" w:cs="Courier New"/>
-        </w:rPr>
-      </w:pPr>
-      <w:r>
-        <w:rPr>
-          <w:rFonts w:ascii="Courier New" w:hAnsi="Courier New" w:cs="Courier New"/>
-        </w:rPr>
-        <w:t xml:space="preserve">| - _alsa: AlsaVolume        |   | - _thread: Thread         </w:t>
-      </w:r>
-      <w:r>
-        <w:rPr>
-          <w:rFonts w:ascii="Courier New" w:hAnsi="Courier New" w:cs="Courier New"/>
-        </w:rPr>
-        <w:t xml:space="preserve"> </w:t>
-      </w:r>
-      <w:r>
-        <w:rPr>
-          <w:rFonts w:ascii="Courier New" w:hAnsi="Courier New" w:cs="Courier New"/>
-        </w:rPr>
-        <w:t>|</w:t>
-      </w:r>
-    </w:p>
-    <w:p>
-      <w:pPr>
-        <w:spacing w:after="0"/>
-        <w:rPr>
-          <w:rFonts w:ascii="Courier New" w:hAnsi="Courier New" w:cs="Courier New"/>
-        </w:rPr>
-      </w:pPr>
-      <w:r>
-        <w:rPr>
-          <w:rFonts w:ascii="Courier New" w:hAnsi="Courier New" w:cs="Courier New"/>
-        </w:rPr>
-        <w:t xml:space="preserve">| - _queue: Queue            |   | - _running: Event         </w:t>
-      </w:r>
-      <w:r>
-        <w:rPr>
-          <w:rFonts w:ascii="Courier New" w:hAnsi="Courier New" w:cs="Courier New"/>
-        </w:rPr>
-        <w:t xml:space="preserve"> </w:t>
-      </w:r>
-      <w:r>
-        <w:rPr>
-          <w:rFonts w:ascii="Courier New" w:hAnsi="Courier New" w:cs="Courier New"/>
-        </w:rPr>
-        <w:t>|</w:t>
-      </w:r>
-    </w:p>
-    <w:p>
-      <w:pPr>
-        <w:spacing w:after="0"/>
-        <w:rPr>
-          <w:rFonts w:ascii="Courier New" w:hAnsi="Courier New" w:cs="Courier New"/>
-        </w:rPr>
-      </w:pPr>
-      <w:r>
-        <w:rPr>
-          <w:rFonts w:ascii="Courier New" w:hAnsi="Courier New" w:cs="Courier New"/>
-        </w:rPr>
-        <w:t>| - _thread: Thread          |   |---------------------------</w:t>
-      </w:r>
-      <w:r>
-        <w:rPr>
-          <w:rFonts w:ascii="Courier New" w:hAnsi="Courier New" w:cs="Courier New"/>
-        </w:rPr>
-        <w:t>-</w:t>
-      </w:r>
-      <w:r>
-        <w:rPr>
-          <w:rFonts w:ascii="Courier New" w:hAnsi="Courier New" w:cs="Courier New"/>
-        </w:rPr>
-        <w:t>|</w:t>
-      </w:r>
-    </w:p>
-    <w:p>
-      <w:pPr>
-        <w:spacing w:after="0"/>
-        <w:rPr>
-          <w:rFonts w:ascii="Courier New" w:hAnsi="Courier New" w:cs="Courier New"/>
-        </w:rPr>
-      </w:pPr>
-      <w:r>
-        <w:rPr>
-          <w:rFonts w:ascii="Courier New" w:hAnsi="Courier New" w:cs="Courier New"/>
-        </w:rPr>
-        <w:t xml:space="preserve">| - _running: Event          |   | + start()                 </w:t>
-      </w:r>
-      <w:r>
-        <w:rPr>
-          <w:rFonts w:ascii="Courier New" w:hAnsi="Courier New" w:cs="Courier New"/>
-        </w:rPr>
-        <w:t xml:space="preserve"> </w:t>
-      </w:r>
-      <w:r>
-        <w:rPr>
-          <w:rFonts w:ascii="Courier New" w:hAnsi="Courier New" w:cs="Courier New"/>
-        </w:rPr>
-        <w:t>|</w:t>
-      </w:r>
-    </w:p>
-    <w:p>
-      <w:pPr>
-        <w:spacing w:after="0"/>
-        <w:rPr>
-          <w:rFonts w:ascii="Courier New" w:hAnsi="Courier New" w:cs="Courier New"/>
-        </w:rPr>
-      </w:pPr>
-      <w:r>
-        <w:rPr>
-          <w:rFonts w:ascii="Courier New" w:hAnsi="Courier New" w:cs="Courier New"/>
-        </w:rPr>
-        <w:t xml:space="preserve">| - _armed: bool             |   | + stop()                  </w:t>
-      </w:r>
-      <w:r>
-        <w:rPr>
-          <w:rFonts w:ascii="Courier New" w:hAnsi="Courier New" w:cs="Courier New"/>
-        </w:rPr>
-        <w:t xml:space="preserve"> </w:t>
-      </w:r>
-      <w:r>
-        <w:rPr>
-          <w:rFonts w:ascii="Courier New" w:hAnsi="Courier New" w:cs="Courier New"/>
-        </w:rPr>
-        <w:t>|</w:t>
-      </w:r>
-    </w:p>
-    <w:p>
-      <w:pPr>
-        <w:spacing w:after="0"/>
-        <w:rPr>
-          <w:rFonts w:ascii="Courier New" w:hAnsi="Courier New" w:cs="Courier New"/>
-        </w:rPr>
-      </w:pPr>
-      <w:r>
-        <w:rPr>
-          <w:rFonts w:ascii="Courier New" w:hAnsi="Courier New" w:cs="Courier New"/>
-        </w:rPr>
-        <w:t>|------------------------</w:t>
-      </w:r>
-      <w:r>
-        <w:rPr>
-          <w:rFonts w:ascii="Courier New" w:hAnsi="Courier New" w:cs="Courier New"/>
-        </w:rPr>
-        <w:t>---</w:t>
-      </w:r>
-      <w:r>
-        <w:rPr>
-          <w:rFonts w:ascii="Courier New" w:hAnsi="Courier New" w:cs="Courier New"/>
-        </w:rPr>
-        <w:t xml:space="preserve">-|   | + off()                   </w:t>
-      </w:r>
-      <w:r>
-        <w:rPr>
-          <w:rFonts w:ascii="Courier New" w:hAnsi="Courier New" w:cs="Courier New"/>
-        </w:rPr>
-        <w:t xml:space="preserve"> </w:t>
-      </w:r>
-      <w:r>
-        <w:rPr>
-          <w:rFonts w:ascii="Courier New" w:hAnsi="Courier New" w:cs="Courier New"/>
-        </w:rPr>
-        <w:t>|</w:t>
-      </w:r>
-    </w:p>
-    <w:p>
-      <w:pPr>
-        <w:spacing w:after="0"/>
-        <w:rPr>
-          <w:rFonts w:ascii="Courier New" w:hAnsi="Courier New" w:cs="Courier New"/>
-        </w:rPr>
-      </w:pPr>
-      <w:r>
-        <w:rPr>
-          <w:rFonts w:ascii="Courier New" w:hAnsi="Courier New" w:cs="Courier New"/>
-        </w:rPr>
-        <w:t xml:space="preserve">| + start()               </w:t>
-      </w:r>
-      <w:r>
-        <w:rPr>
-          <w:rFonts w:ascii="Courier New" w:hAnsi="Courier New" w:cs="Courier New"/>
-        </w:rPr>
-        <w:t xml:space="preserve">  </w:t>
-      </w:r>
-      <w:r>
-        <w:rPr>
-          <w:rFonts w:ascii="Courier New" w:hAnsi="Courier New" w:cs="Courier New"/>
-        </w:rPr>
-        <w:t xml:space="preserve"> |   | + maximum()               </w:t>
-      </w:r>
-      <w:r>
-        <w:rPr>
-          <w:rFonts w:ascii="Courier New" w:hAnsi="Courier New" w:cs="Courier New"/>
-        </w:rPr>
-        <w:t xml:space="preserve"> </w:t>
-      </w:r>
-      <w:r>
-        <w:rPr>
-          <w:rFonts w:ascii="Courier New" w:hAnsi="Courier New" w:cs="Courier New"/>
-        </w:rPr>
-        <w:t>|</w:t>
-      </w:r>
-    </w:p>
-    <w:p>
-      <w:pPr>
-        <w:spacing w:after="0"/>
-        <w:rPr>
-          <w:rFonts w:ascii="Courier New" w:hAnsi="Courier New" w:cs="Courier New"/>
-        </w:rPr>
-      </w:pPr>
-      <w:r>
-        <w:rPr>
-          <w:rFonts w:ascii="Courier New" w:hAnsi="Courier New" w:cs="Courier New"/>
-        </w:rPr>
-        <w:t xml:space="preserve">| + stop()                 </w:t>
-      </w:r>
-      <w:r>
-        <w:rPr>
-          <w:rFonts w:ascii="Courier New" w:hAnsi="Courier New" w:cs="Courier New"/>
-        </w:rPr>
-        <w:t xml:space="preserve">  </w:t>
-      </w:r>
-      <w:r>
-        <w:rPr>
-          <w:rFonts w:ascii="Courier New" w:hAnsi="Courier New" w:cs="Courier New"/>
-        </w:rPr>
-        <w:t xml:space="preserve">|   | + read_sensor() -&gt; tuple  </w:t>
-      </w:r>
-      <w:r>
-        <w:rPr>
-          <w:rFonts w:ascii="Courier New" w:hAnsi="Courier New" w:cs="Courier New"/>
-        </w:rPr>
-        <w:t xml:space="preserve"> </w:t>
-      </w:r>
-      <w:r>
-        <w:rPr>
-          <w:rFonts w:ascii="Courier New" w:hAnsi="Courier New" w:cs="Courier New"/>
-        </w:rPr>
-        <w:t>|</w:t>
-      </w:r>
-    </w:p>
-    <w:p>
-      <w:pPr>
-        <w:spacing w:after="0"/>
-        <w:rPr>
-          <w:rFonts w:ascii="Courier New" w:hAnsi="Courier New" w:cs="Courier New"/>
-        </w:rPr>
-      </w:pPr>
-      <w:r>
-        <w:rPr>
-          <w:rFonts w:ascii="Courier New" w:hAnsi="Courier New" w:cs="Courier New"/>
-        </w:rPr>
-        <w:t xml:space="preserve">| + set_notify()           </w:t>
-      </w:r>
-      <w:r>
-        <w:rPr>
-          <w:rFonts w:ascii="Courier New" w:hAnsi="Courier New" w:cs="Courier New"/>
-        </w:rPr>
-        <w:t xml:space="preserve">  </w:t>
-      </w:r>
-      <w:r>
-        <w:rPr>
-          <w:rFonts w:ascii="Courier New" w:hAnsi="Courier New" w:cs="Courier New"/>
-        </w:rPr>
-        <w:t>|   +---------------------------</w:t>
-      </w:r>
-      <w:r>
-        <w:rPr>
-          <w:rFonts w:ascii="Courier New" w:hAnsi="Courier New" w:cs="Courier New"/>
-        </w:rPr>
-        <w:t>-</w:t>
-      </w:r>
-      <w:r>
-        <w:rPr>
-          <w:rFonts w:ascii="Courier New" w:hAnsi="Courier New" w:cs="Courier New"/>
-        </w:rPr>
-        <w:t>+</w:t>
-      </w:r>
-    </w:p>
-    <w:p>
-      <w:pPr>
-        <w:spacing w:after="0"/>
-        <w:rPr>
-          <w:rFonts w:ascii="Courier New" w:hAnsi="Courier New" w:cs="Courier New"/>
-        </w:rPr>
-      </w:pPr>
-      <w:r>
-        <w:rPr>
-          <w:rFonts w:ascii="Courier New" w:hAnsi="Courier New" w:cs="Courier New"/>
-        </w:rPr>
-        <w:t>+------------------------</w:t>
-      </w:r>
-      <w:r>
-        <w:rPr>
-          <w:rFonts w:ascii="Courier New" w:hAnsi="Courier New" w:cs="Courier New"/>
-        </w:rPr>
-        <w:t>---</w:t>
-      </w:r>
-      <w:r>
-        <w:rPr>
-          <w:rFonts w:ascii="Courier New" w:hAnsi="Courier New" w:cs="Courier New"/>
-        </w:rPr>
-        <w:t>-+</w:t>
-      </w:r>
-    </w:p>
-    <w:p>
-      <w:pPr>
-        <w:spacing w:after="0"/>
-        <w:rPr>
-          <w:rFonts w:ascii="Courier New" w:hAnsi="Courier New" w:cs="Courier New"/>
-        </w:rPr>
-      </w:pPr>
-      <w:r>
-        <w:rPr>
-          <w:rFonts w:ascii="Courier New" w:hAnsi="Courier New" w:cs="Courier New"/>
-        </w:rPr>
-        <w:t xml:space="preserve">          |</w:t>
-      </w:r>
-    </w:p>
-    <w:p>
-      <w:pPr>
-        <w:spacing w:after="0"/>
-        <w:rPr>
-          <w:rFonts w:ascii="Courier New" w:hAnsi="Courier New" w:cs="Courier New"/>
-        </w:rPr>
-      </w:pPr>
-      <w:r>
-        <w:rPr>
-          <w:rFonts w:ascii="Courier New" w:hAnsi="Courier New" w:cs="Courier New"/>
-        </w:rPr>
-        <w:t xml:space="preserve">          v</w:t>
-      </w:r>
-    </w:p>
-    <w:p>
-      <w:pPr>
-        <w:spacing w:after="0"/>
-        <w:rPr>
-          <w:rFonts w:ascii="Courier New" w:hAnsi="Courier New" w:cs="Courier New"/>
-        </w:rPr>
-      </w:pPr>
-      <w:r>
-        <w:rPr>
-          <w:rFonts w:ascii="Courier New" w:hAnsi="Courier New" w:cs="Courier New"/>
-        </w:rPr>
-        <w:t>+-------------------------+</w:t>
-      </w:r>
-    </w:p>
-    <w:p>
-      <w:pPr>
-        <w:spacing w:after="0"/>
-        <w:rPr>
-          <w:rFonts w:ascii="Courier New" w:hAnsi="Courier New" w:cs="Courier New"/>
-        </w:rPr>
-      </w:pPr>
-      <w:r>
-        <w:rPr>
-          <w:rFonts w:ascii="Courier New" w:hAnsi="Courier New" w:cs="Courier New"/>
-        </w:rPr>
-        <w:t>|       AlsaVolume        |</w:t>
-      </w:r>
-    </w:p>
-    <w:p>
-      <w:pPr>
-        <w:spacing w:after="0"/>
-        <w:rPr>
-          <w:rFonts w:ascii="Courier New" w:hAnsi="Courier New" w:cs="Courier New"/>
-        </w:rPr>
-      </w:pPr>
-      <w:r>
-        <w:rPr>
-          <w:rFonts w:ascii="Courier New" w:hAnsi="Courier New" w:cs="Courier New"/>
-        </w:rPr>
-        <w:t>|-------------------------|</w:t>
-      </w:r>
-    </w:p>
-    <w:p>
-      <w:pPr>
-        <w:spacing w:after="0"/>
-        <w:rPr>
-          <w:rFonts w:ascii="Courier New" w:hAnsi="Courier New" w:cs="Courier New"/>
-        </w:rPr>
-      </w:pPr>
-      <w:r>
-        <w:rPr>
-          <w:rFonts w:ascii="Courier New" w:hAnsi="Courier New" w:cs="Courier New"/>
-        </w:rPr>
-        <w:t>| - _mixer: Mixer         |</w:t>
-      </w:r>
-    </w:p>
-    <w:p>
-      <w:pPr>
-        <w:spacing w:after="0"/>
-        <w:rPr>
-          <w:rFonts w:ascii="Courier New" w:hAnsi="Courier New" w:cs="Courier New"/>
-        </w:rPr>
-      </w:pPr>
-      <w:r>
-        <w:rPr>
-          <w:rFonts w:ascii="Courier New" w:hAnsi="Courier New" w:cs="Courier New"/>
-        </w:rPr>
-        <w:t>| - _last_set_raw: int    |</w:t>
-      </w:r>
-    </w:p>
-    <w:p>
-      <w:pPr>
-        <w:spacing w:after="0"/>
-        <w:rPr>
-          <w:rFonts w:ascii="Courier New" w:hAnsi="Courier New" w:cs="Courier New"/>
-        </w:rPr>
-      </w:pPr>
-      <w:r>
-        <w:rPr>
-          <w:rFonts w:ascii="Courier New" w:hAnsi="Courier New" w:cs="Courier New"/>
-        </w:rPr>
-        <w:t>|-------------------------|</w:t>
-      </w:r>
-    </w:p>
-    <w:p>
-      <w:pPr>
-        <w:spacing w:after="0"/>
-        <w:rPr>
-          <w:rFonts w:ascii="Courier New" w:hAnsi="Courier New" w:cs="Courier New"/>
-        </w:rPr>
-      </w:pPr>
-      <w:r>
-        <w:rPr>
-          <w:rFonts w:ascii="Courier New" w:hAnsi="Courier New" w:cs="Courier New"/>
-        </w:rPr>
-        <w:t>| + set(raw_value)        |</w:t>
-      </w:r>
-    </w:p>
-    <w:p>
-      <w:pPr>
-        <w:spacing w:after="0"/>
-        <w:rPr>
-          <w:rFonts w:ascii="Courier New" w:hAnsi="Courier New" w:cs="Courier New"/>
-        </w:rPr>
-      </w:pPr>
-      <w:r>
-        <w:rPr>
-          <w:rFonts w:ascii="Courier New" w:hAnsi="Courier New" w:cs="Courier New"/>
-        </w:rPr>
-        <w:t>+-------------------------+</w:t>
+        <w:drawing>
+          <wp:inline distT="0" distB="0" distL="0" distR="0" wp14:anchorId="630A8159" wp14:editId="5BE8AC8F">
+            <wp:extent cx="5608320" cy="6036773"/>
+            <wp:effectExtent l="0" t="0" r="0" b="2540"/>
+            <wp:docPr id="844873976" name="Afbeelding 2"/>
+            <wp:cNvGraphicFramePr>
+              <a:graphicFrameLocks xmlns:a="http://schemas.openxmlformats.org/drawingml/2006/main" noChangeAspect="1"/>
+            </wp:cNvGraphicFramePr>
+            <a:graphic xmlns:a="http://schemas.openxmlformats.org/drawingml/2006/main">
+              <a:graphicData uri="http://schemas.openxmlformats.org/drawingml/2006/picture">
+                <pic:pic xmlns:pic="http://schemas.openxmlformats.org/drawingml/2006/picture">
+                  <pic:nvPicPr>
+                    <pic:cNvPr id="0" name="Picture 6"/>
+                    <pic:cNvPicPr>
+                      <a:picLocks noChangeAspect="1" noChangeArrowheads="1"/>
+                    </pic:cNvPicPr>
+                  </pic:nvPicPr>
+                  <pic:blipFill rotWithShape="1">
+                    <a:blip r:embed="rId6">
+                      <a:extLst>
+                        <a:ext uri="{28A0092B-C50C-407E-A947-70E740481C1C}">
+                          <a14:useLocalDpi xmlns:a14="http://schemas.microsoft.com/office/drawing/2010/main" val="0"/>
+                        </a:ext>
+                      </a:extLst>
+                    </a:blip>
+                    <a:srcRect t="1453" b="22452"/>
+                    <a:stretch>
+                      <a:fillRect/>
+                    </a:stretch>
+                  </pic:blipFill>
+                  <pic:spPr bwMode="auto">
+                    <a:xfrm>
+                      <a:off x="0" y="0"/>
+                      <a:ext cx="5608320" cy="6036773"/>
+                    </a:xfrm>
+                    <a:prstGeom prst="rect">
+                      <a:avLst/>
+                    </a:prstGeom>
+                    <a:noFill/>
+                    <a:ln>
+                      <a:noFill/>
+                    </a:ln>
+                    <a:extLst>
+                      <a:ext uri="{53640926-AAD7-44D8-BBD7-CCE9431645EC}">
+                        <a14:shadowObscured xmlns:a14="http://schemas.microsoft.com/office/drawing/2010/main"/>
+                      </a:ext>
+                    </a:extLst>
+                  </pic:spPr>
+                </pic:pic>
+              </a:graphicData>
+            </a:graphic>
+          </wp:inline>
+        </w:drawing>
       </w:r>
     </w:p>
     <w:p>
@@ -5112,8 +4266,15 @@
         <w:ind w:left="567" w:hanging="357"/>
       </w:pPr>
       <w:r>
-        <w:lastRenderedPageBreak/>
-        <w:t xml:space="preserve">Both VolumeControl and Backlighting </w:t>
+        <w:t xml:space="preserve">Both </w:t>
+      </w:r>
+      <w:proofErr w:type="spellStart"/>
+      <w:r>
+        <w:t>VolumeControl</w:t>
+      </w:r>
+      <w:proofErr w:type="spellEnd"/>
+      <w:r>
+        <w:t xml:space="preserve"> and Backlighting </w:t>
       </w:r>
       <w:r>
         <w:rPr>
@@ -5138,8 +4299,13 @@
         <w:spacing w:after="60"/>
         <w:ind w:left="567" w:hanging="357"/>
       </w:pPr>
-      <w:r>
-        <w:t xml:space="preserve">VolumeControl </w:t>
+      <w:proofErr w:type="spellStart"/>
+      <w:r>
+        <w:t>VolumeControl</w:t>
+      </w:r>
+      <w:proofErr w:type="spellEnd"/>
+      <w:r>
+        <w:t xml:space="preserve"> </w:t>
       </w:r>
       <w:r>
         <w:rPr>
@@ -5149,7 +4315,15 @@
         <w:t>composes</w:t>
       </w:r>
       <w:r>
-        <w:t xml:space="preserve"> an AlsaVolume object for ALSA mixer control.</w:t>
+        <w:t xml:space="preserve"> an </w:t>
+      </w:r>
+      <w:proofErr w:type="spellStart"/>
+      <w:r>
+        <w:t>AlsaVolume</w:t>
+      </w:r>
+      <w:proofErr w:type="spellEnd"/>
+      <w:r>
+        <w:t xml:space="preserve"> object for ALSA mixer control.</w:t>
       </w:r>
     </w:p>
     <w:p>
@@ -5177,11 +4351,6 @@
       <w:r>
         <w:t>.</w:t>
       </w:r>
-    </w:p>
-    <w:p>
-      <w:pPr>
-        <w:spacing w:after="60"/>
-      </w:pPr>
     </w:p>
     <w:p>
       <w:pPr>
@@ -12023,7 +11192,6 @@
   <w:style w:type="character" w:default="1" w:styleId="Standaardalinea-lettertype">
     <w:name w:val="Default Paragraph Font"/>
     <w:uiPriority w:val="1"/>
-    <w:semiHidden/>
     <w:unhideWhenUsed/>
   </w:style>
   <w:style w:type="table" w:default="1" w:styleId="Standaardtabel">
@@ -12462,6 +11630,19 @@
       <w:ind w:left="440"/>
     </w:pPr>
   </w:style>
+  <w:style w:type="paragraph" w:styleId="Normaalweb">
+    <w:name w:val="Normal (Web)"/>
+    <w:basedOn w:val="Standaard"/>
+    <w:uiPriority w:val="99"/>
+    <w:semiHidden/>
+    <w:unhideWhenUsed/>
+    <w:rsid w:val="00D7543C"/>
+    <w:rPr>
+      <w:rFonts w:ascii="Times New Roman" w:hAnsi="Times New Roman" w:cs="Times New Roman"/>
+      <w:sz w:val="24"/>
+      <w:szCs w:val="24"/>
+    </w:rPr>
+  </w:style>
 </w:styles>
 </file>
 

</xml_diff>

<commit_message>
Add module class diagrams
</commit_message>
<xml_diff>
--- a/Documents/I2C/I2C_modules_description.docx
+++ b/Documents/I2C/I2C_modules_description.docx
@@ -1967,21 +1967,12 @@
         <w:spacing w:after="60"/>
         <w:ind w:left="567" w:hanging="357"/>
       </w:pPr>
-      <w:proofErr w:type="spellStart"/>
       <w:r>
         <w:rPr>
           <w:b/>
           <w:bCs/>
         </w:rPr>
-        <w:t>VolumeControl</w:t>
-      </w:r>
-      <w:proofErr w:type="spellEnd"/>
-      <w:r>
-        <w:rPr>
-          <w:b/>
-          <w:bCs/>
-        </w:rPr>
-        <w:t>:</w:t>
+        <w:t>VolumeControl:</w:t>
       </w:r>
       <w:r>
         <w:t xml:space="preserve"> Reads an analog rotary knob (MCP3021 ADC) and sets ALSA mixer volume.</w:t>
@@ -2035,15 +2026,7 @@
         <w:ind w:left="567" w:hanging="357"/>
       </w:pPr>
       <w:r>
-        <w:t xml:space="preserve">Both </w:t>
-      </w:r>
-      <w:proofErr w:type="spellStart"/>
-      <w:r>
-        <w:t>VolumeControl</w:t>
-      </w:r>
-      <w:proofErr w:type="spellEnd"/>
-      <w:r>
-        <w:t xml:space="preserve"> and Backlighting run background threads.</w:t>
+        <w:t>Both VolumeControl and Backlighting run background threads.</w:t>
       </w:r>
     </w:p>
     <w:p>
@@ -2200,15 +2183,7 @@
         <w:t>Singleton:</w:t>
       </w:r>
       <w:r>
-        <w:t xml:space="preserve"> Only one instance exists to prevent multiple threads from accessing </w:t>
-      </w:r>
-      <w:proofErr w:type="spellStart"/>
-      <w:r>
-        <w:t>SMBus</w:t>
-      </w:r>
-      <w:proofErr w:type="spellEnd"/>
-      <w:r>
-        <w:t xml:space="preserve"> simultaneously.</w:t>
+        <w:t xml:space="preserve"> Only one instance exists to prevent multiple threads from accessing SMBus simultaneously.</w:t>
       </w:r>
     </w:p>
     <w:p>
@@ -2228,23 +2203,7 @@
         <w:t>Thread Safety:</w:t>
       </w:r>
       <w:r>
-        <w:t xml:space="preserve"> All </w:t>
-      </w:r>
-      <w:proofErr w:type="spellStart"/>
-      <w:r>
-        <w:t>SMBus</w:t>
-      </w:r>
-      <w:proofErr w:type="spellEnd"/>
-      <w:r>
-        <w:t xml:space="preserve"> operations are guarded by a </w:t>
-      </w:r>
-      <w:proofErr w:type="spellStart"/>
-      <w:r>
-        <w:t>threading.Lock</w:t>
-      </w:r>
-      <w:proofErr w:type="spellEnd"/>
-      <w:r>
-        <w:t>.</w:t>
+        <w:t xml:space="preserve"> All SMBus operations are guarded by a threading.Lock.</w:t>
       </w:r>
     </w:p>
     <w:p>
@@ -2344,13 +2303,8 @@
             <w:pPr>
               <w:spacing w:line="259" w:lineRule="auto"/>
             </w:pPr>
-            <w:proofErr w:type="spellStart"/>
-            <w:r>
-              <w:t>read_byte</w:t>
-            </w:r>
-            <w:proofErr w:type="spellEnd"/>
-            <w:r>
-              <w:t>(device, register)</w:t>
+            <w:r>
+              <w:t>read_byte(device, register)</w:t>
             </w:r>
           </w:p>
         </w:tc>
@@ -2379,13 +2333,8 @@
             <w:pPr>
               <w:spacing w:line="259" w:lineRule="auto"/>
             </w:pPr>
-            <w:proofErr w:type="spellStart"/>
-            <w:r>
-              <w:t>write_byte</w:t>
-            </w:r>
-            <w:proofErr w:type="spellEnd"/>
-            <w:r>
-              <w:t>(device, register, value)</w:t>
+            <w:r>
+              <w:t>write_byte(device, register, value)</w:t>
             </w:r>
           </w:p>
         </w:tc>
@@ -2414,13 +2363,8 @@
             <w:pPr>
               <w:spacing w:line="259" w:lineRule="auto"/>
             </w:pPr>
-            <w:proofErr w:type="spellStart"/>
-            <w:r>
-              <w:t>read_block</w:t>
-            </w:r>
-            <w:proofErr w:type="spellEnd"/>
-            <w:r>
-              <w:t>(device, register, length)</w:t>
+            <w:r>
+              <w:t>read_block(device, register, length)</w:t>
             </w:r>
           </w:p>
         </w:tc>
@@ -2449,13 +2393,8 @@
             <w:pPr>
               <w:spacing w:line="259" w:lineRule="auto"/>
             </w:pPr>
-            <w:proofErr w:type="spellStart"/>
-            <w:r>
-              <w:t>write_block</w:t>
-            </w:r>
-            <w:proofErr w:type="spellEnd"/>
-            <w:r>
-              <w:t>(device, register, data)</w:t>
+            <w:r>
+              <w:t>write_block(device, register, data)</w:t>
             </w:r>
           </w:p>
         </w:tc>
@@ -2496,15 +2435,7 @@
         <w:ind w:left="567" w:hanging="357"/>
       </w:pPr>
       <w:r>
-        <w:t xml:space="preserve">All errors are logged using </w:t>
-      </w:r>
-      <w:proofErr w:type="spellStart"/>
-      <w:r>
-        <w:t>oradio_log.error</w:t>
-      </w:r>
-      <w:proofErr w:type="spellEnd"/>
-      <w:r>
-        <w:t xml:space="preserve"> or .warning.</w:t>
+        <w:t>All errors are logged using oradio_log.error or .warning.</w:t>
       </w:r>
     </w:p>
     <w:p>
@@ -2589,14 +2520,9 @@
       </w:pPr>
       <w:bookmarkStart w:id="9" w:name="_Toc214431985"/>
       <w:r>
-        <w:t xml:space="preserve">Module: </w:t>
-      </w:r>
-      <w:proofErr w:type="spellStart"/>
-      <w:r>
-        <w:t>VolumeControl</w:t>
+        <w:t>Module: VolumeControl</w:t>
       </w:r>
       <w:bookmarkEnd w:id="9"/>
-      <w:proofErr w:type="spellEnd"/>
     </w:p>
     <w:p>
       <w:pPr>
@@ -2677,15 +2603,7 @@
         <w:t>Background Thread:</w:t>
       </w:r>
       <w:r>
-        <w:t xml:space="preserve"> _</w:t>
-      </w:r>
-      <w:proofErr w:type="spellStart"/>
-      <w:r>
-        <w:t>volume_manager</w:t>
-      </w:r>
-      <w:proofErr w:type="spellEnd"/>
-      <w:r>
-        <w:t xml:space="preserve"> polls ADC continuously.</w:t>
+        <w:t xml:space="preserve"> _volume_manager polls ADC continuously.</w:t>
       </w:r>
     </w:p>
     <w:p>
@@ -2785,15 +2703,7 @@
         <w:ind w:left="567" w:hanging="357"/>
       </w:pPr>
       <w:r>
-        <w:t xml:space="preserve">Uses </w:t>
-      </w:r>
-      <w:proofErr w:type="spellStart"/>
-      <w:r>
-        <w:t>AlsaVolume</w:t>
-      </w:r>
-      <w:proofErr w:type="spellEnd"/>
-      <w:r>
-        <w:t xml:space="preserve"> wrapper class.</w:t>
+        <w:t>Uses AlsaVolume wrapper class.</w:t>
       </w:r>
     </w:p>
     <w:p>
@@ -2959,13 +2869,8 @@
             <w:pPr>
               <w:spacing w:line="259" w:lineRule="auto"/>
             </w:pPr>
-            <w:proofErr w:type="spellStart"/>
-            <w:r>
-              <w:t>set_notify</w:t>
-            </w:r>
-            <w:proofErr w:type="spellEnd"/>
-            <w:r>
-              <w:t>()</w:t>
+            <w:r>
+              <w:t>set_notify()</w:t>
             </w:r>
           </w:p>
         </w:tc>
@@ -3110,15 +3015,7 @@
         <w:t>Background Thread:</w:t>
       </w:r>
       <w:r>
-        <w:t xml:space="preserve"> _</w:t>
-      </w:r>
-      <w:proofErr w:type="spellStart"/>
-      <w:r>
-        <w:t>backlight_manager</w:t>
-      </w:r>
-      <w:proofErr w:type="spellEnd"/>
-      <w:r>
-        <w:t xml:space="preserve"> continuously adjusts DAC output.</w:t>
+        <w:t xml:space="preserve"> _backlight_manager continuously adjusts DAC output.</w:t>
       </w:r>
     </w:p>
     <w:p>
@@ -3442,13 +3339,8 @@
             <w:pPr>
               <w:spacing w:line="259" w:lineRule="auto"/>
             </w:pPr>
-            <w:proofErr w:type="spellStart"/>
-            <w:r>
-              <w:t>read_sensor</w:t>
-            </w:r>
-            <w:proofErr w:type="spellEnd"/>
-            <w:r>
-              <w:t>()</w:t>
+            <w:r>
+              <w:t>read_sensor()</w:t>
             </w:r>
           </w:p>
         </w:tc>
@@ -3462,15 +3354,7 @@
               <w:spacing w:line="259" w:lineRule="auto"/>
             </w:pPr>
             <w:r>
-              <w:t>Return (</w:t>
-            </w:r>
-            <w:proofErr w:type="spellStart"/>
-            <w:r>
-              <w:t>raw_visible_light</w:t>
-            </w:r>
-            <w:proofErr w:type="spellEnd"/>
-            <w:r>
-              <w:t>, lux, interpolated DAC value) for monitoring.</w:t>
+              <w:t>Return (raw_visible_light, lux, interpolated DAC value) for monitoring.</w:t>
             </w:r>
           </w:p>
         </w:tc>
@@ -3530,15 +3414,7 @@
         <w:t>I2CService</w:t>
       </w:r>
       <w:r>
-        <w:t xml:space="preserve"> is the central communication hub, shared by both </w:t>
-      </w:r>
-      <w:proofErr w:type="spellStart"/>
-      <w:r>
-        <w:t>VolumeControl</w:t>
-      </w:r>
-      <w:proofErr w:type="spellEnd"/>
-      <w:r>
-        <w:t xml:space="preserve"> and Backlighting.</w:t>
+        <w:t xml:space="preserve"> is the central communication hub, shared by both VolumeControl and Backlighting.</w:t>
       </w:r>
     </w:p>
     <w:p>
@@ -3553,21 +3429,12 @@
         <w:spacing w:after="60"/>
         <w:ind w:left="567" w:hanging="357"/>
       </w:pPr>
-      <w:proofErr w:type="spellStart"/>
       <w:r>
         <w:rPr>
           <w:b/>
           <w:bCs/>
         </w:rPr>
-        <w:t>VolumeControl</w:t>
-      </w:r>
-      <w:proofErr w:type="spellEnd"/>
-      <w:r>
-        <w:rPr>
-          <w:b/>
-          <w:bCs/>
-        </w:rPr>
-        <w:t xml:space="preserve"> → I2CService:</w:t>
+        <w:t>VolumeControl → I2CService:</w:t>
       </w:r>
       <w:r>
         <w:t xml:space="preserve"> Reads MCP3021 ADC (0x4D).</w:t>
@@ -3704,15 +3571,7 @@
       </w:r>
       <w:r>
         <w:br/>
-        <w:t xml:space="preserve">Knob → MCP3021 → I2CService → </w:t>
-      </w:r>
-      <w:proofErr w:type="spellStart"/>
-      <w:r>
-        <w:t>VolumeControl</w:t>
-      </w:r>
-      <w:proofErr w:type="spellEnd"/>
-      <w:r>
-        <w:t xml:space="preserve"> → ALSA Mixer → Notification Queue</w:t>
+        <w:t>Knob → MCP3021 → I2CService → VolumeControl → ALSA Mixer → Notification Queue</w:t>
       </w:r>
     </w:p>
     <w:p>
@@ -3780,15 +3639,7 @@
         <w:ind w:left="567" w:hanging="357"/>
       </w:pPr>
       <w:r>
-        <w:t>Maximum block read/write: 32 bytes (</w:t>
-      </w:r>
-      <w:proofErr w:type="spellStart"/>
-      <w:r>
-        <w:t>SMBus</w:t>
-      </w:r>
-      <w:proofErr w:type="spellEnd"/>
-      <w:r>
-        <w:t xml:space="preserve"> limitation).</w:t>
+        <w:t>Maximum block read/write: 32 bytes (SMBus limitation).</w:t>
       </w:r>
     </w:p>
     <w:p>
@@ -3881,15 +3732,7 @@
         <w:ind w:hanging="357"/>
       </w:pPr>
       <w:r>
-        <w:t>Ensure /dev/i2c-1 permissions allow access (</w:t>
-      </w:r>
-      <w:proofErr w:type="spellStart"/>
-      <w:r>
-        <w:t>sudo</w:t>
-      </w:r>
-      <w:proofErr w:type="spellEnd"/>
-      <w:r>
-        <w:t xml:space="preserve"> may be required).</w:t>
+        <w:t>Ensure /dev/i2c-1 permissions allow access (sudo may be required).</w:t>
       </w:r>
     </w:p>
     <w:p>
@@ -3946,13 +3789,8 @@
         <w:spacing w:after="60"/>
         <w:ind w:left="567" w:hanging="357"/>
       </w:pPr>
-      <w:proofErr w:type="spellStart"/>
-      <w:r>
-        <w:t>alsaaudio</w:t>
-      </w:r>
-      <w:proofErr w:type="spellEnd"/>
-      <w:r>
-        <w:t xml:space="preserve"> for ALSA integration</w:t>
+      <w:r>
+        <w:t>alsaaudio for ALSA integration</w:t>
       </w:r>
     </w:p>
     <w:p>
@@ -3967,13 +3805,8 @@
         <w:spacing w:after="60"/>
         <w:ind w:left="567" w:hanging="357"/>
       </w:pPr>
-      <w:proofErr w:type="spellStart"/>
-      <w:r>
-        <w:t>oradio_logging</w:t>
-      </w:r>
-      <w:proofErr w:type="spellEnd"/>
-      <w:r>
-        <w:t xml:space="preserve"> for logging</w:t>
+      <w:r>
+        <w:t>oradio_logging for logging</w:t>
       </w:r>
     </w:p>
     <w:p>
@@ -4004,13 +3837,8 @@
         <w:spacing w:after="60"/>
         <w:ind w:left="567" w:hanging="357"/>
       </w:pPr>
-      <w:proofErr w:type="spellStart"/>
-      <w:r>
-        <w:t>oradio_utils</w:t>
-      </w:r>
-      <w:proofErr w:type="spellEnd"/>
-      <w:r>
-        <w:t xml:space="preserve"> for safe queue operations</w:t>
+      <w:r>
+        <w:t>oradio_utils for safe queue operations</w:t>
       </w:r>
     </w:p>
     <w:p>
@@ -4154,6 +3982,9 @@
         <w:t>Diagram</w:t>
       </w:r>
       <w:bookmarkEnd w:id="26"/>
+      <w:r>
+        <w:t>s</w:t>
+      </w:r>
     </w:p>
     <w:p>
       <w:pPr>
@@ -4175,10 +4006,10 @@
           <w:lang w:val="nl-NL"/>
         </w:rPr>
         <w:drawing>
-          <wp:inline distT="0" distB="0" distL="0" distR="0" wp14:anchorId="630A8159" wp14:editId="5BE8AC8F">
-            <wp:extent cx="5608320" cy="6036773"/>
-            <wp:effectExtent l="0" t="0" r="0" b="2540"/>
-            <wp:docPr id="844873976" name="Afbeelding 2"/>
+          <wp:inline distT="0" distB="0" distL="0" distR="0" wp14:anchorId="7278F936" wp14:editId="454CC6FC">
+            <wp:extent cx="6300470" cy="6972300"/>
+            <wp:effectExtent l="0" t="0" r="5080" b="0"/>
+            <wp:docPr id="1925572108" name="Afbeelding 2"/>
             <wp:cNvGraphicFramePr>
               <a:graphicFrameLocks xmlns:a="http://schemas.openxmlformats.org/drawingml/2006/main" noChangeAspect="1"/>
             </wp:cNvGraphicFramePr>
@@ -4199,7 +4030,7 @@
                         </a:ext>
                       </a:extLst>
                     </a:blip>
-                    <a:srcRect t="1453" b="22452"/>
+                    <a:srcRect b="21767"/>
                     <a:stretch>
                       <a:fillRect/>
                     </a:stretch>
@@ -4207,7 +4038,7 @@
                   <pic:spPr bwMode="auto">
                     <a:xfrm>
                       <a:off x="0" y="0"/>
-                      <a:ext cx="5608320" cy="6036773"/>
+                      <a:ext cx="6300470" cy="6972300"/>
                     </a:xfrm>
                     <a:prstGeom prst="rect">
                       <a:avLst/>
@@ -4231,6 +4062,285 @@
     </w:p>
     <w:p>
       <w:pPr>
+        <w:rPr>
+          <w:rFonts w:asciiTheme="majorHAnsi" w:eastAsiaTheme="majorEastAsia" w:hAnsiTheme="majorHAnsi" w:cstheme="majorBidi"/>
+          <w:color w:val="0F4761" w:themeColor="accent1" w:themeShade="BF"/>
+          <w:sz w:val="32"/>
+          <w:szCs w:val="32"/>
+          <w:lang w:val="nl-NL"/>
+        </w:rPr>
+      </w:pPr>
+      <w:r>
+        <w:rPr>
+          <w:rFonts w:asciiTheme="majorHAnsi" w:eastAsiaTheme="majorEastAsia" w:hAnsiTheme="majorHAnsi" w:cstheme="majorBidi"/>
+          <w:color w:val="0F4761" w:themeColor="accent1" w:themeShade="BF"/>
+          <w:sz w:val="32"/>
+          <w:szCs w:val="32"/>
+          <w:lang w:val="nl-NL"/>
+        </w:rPr>
+        <w:lastRenderedPageBreak/>
+        <w:drawing>
+          <wp:inline distT="0" distB="0" distL="0" distR="0" wp14:anchorId="68FC75F3" wp14:editId="1E30AAA6">
+            <wp:extent cx="6300470" cy="8912225"/>
+            <wp:effectExtent l="0" t="0" r="5080" b="3175"/>
+            <wp:docPr id="1370599919" name="Afbeelding 4"/>
+            <wp:cNvGraphicFramePr>
+              <a:graphicFrameLocks xmlns:a="http://schemas.openxmlformats.org/drawingml/2006/main" noChangeAspect="1"/>
+            </wp:cNvGraphicFramePr>
+            <a:graphic xmlns:a="http://schemas.openxmlformats.org/drawingml/2006/main">
+              <a:graphicData uri="http://schemas.openxmlformats.org/drawingml/2006/picture">
+                <pic:pic xmlns:pic="http://schemas.openxmlformats.org/drawingml/2006/picture">
+                  <pic:nvPicPr>
+                    <pic:cNvPr id="0" name="Picture 13"/>
+                    <pic:cNvPicPr>
+                      <a:picLocks noChangeAspect="1" noChangeArrowheads="1"/>
+                    </pic:cNvPicPr>
+                  </pic:nvPicPr>
+                  <pic:blipFill>
+                    <a:blip r:embed="rId7">
+                      <a:extLst>
+                        <a:ext uri="{28A0092B-C50C-407E-A947-70E740481C1C}">
+                          <a14:useLocalDpi xmlns:a14="http://schemas.microsoft.com/office/drawing/2010/main" val="0"/>
+                        </a:ext>
+                      </a:extLst>
+                    </a:blip>
+                    <a:srcRect/>
+                    <a:stretch>
+                      <a:fillRect/>
+                    </a:stretch>
+                  </pic:blipFill>
+                  <pic:spPr bwMode="auto">
+                    <a:xfrm>
+                      <a:off x="0" y="0"/>
+                      <a:ext cx="6300470" cy="8912225"/>
+                    </a:xfrm>
+                    <a:prstGeom prst="rect">
+                      <a:avLst/>
+                    </a:prstGeom>
+                    <a:noFill/>
+                    <a:ln>
+                      <a:noFill/>
+                    </a:ln>
+                  </pic:spPr>
+                </pic:pic>
+              </a:graphicData>
+            </a:graphic>
+          </wp:inline>
+        </w:drawing>
+      </w:r>
+    </w:p>
+    <w:p>
+      <w:pPr>
+        <w:rPr>
+          <w:rFonts w:asciiTheme="majorHAnsi" w:eastAsiaTheme="majorEastAsia" w:hAnsiTheme="majorHAnsi" w:cstheme="majorBidi"/>
+          <w:color w:val="0F4761" w:themeColor="accent1" w:themeShade="BF"/>
+          <w:sz w:val="32"/>
+          <w:szCs w:val="32"/>
+          <w:lang w:val="nl-NL"/>
+        </w:rPr>
+      </w:pPr>
+      <w:r>
+        <w:rPr>
+          <w:rFonts w:asciiTheme="majorHAnsi" w:eastAsiaTheme="majorEastAsia" w:hAnsiTheme="majorHAnsi" w:cstheme="majorBidi"/>
+          <w:noProof/>
+          <w:color w:val="0F4761" w:themeColor="accent1" w:themeShade="BF"/>
+          <w:sz w:val="32"/>
+          <w:szCs w:val="32"/>
+          <w:lang w:val="nl-NL"/>
+        </w:rPr>
+        <w:lastRenderedPageBreak/>
+        <mc:AlternateContent>
+          <mc:Choice Requires="wps">
+            <w:drawing>
+              <wp:anchor distT="0" distB="0" distL="114300" distR="114300" simplePos="0" relativeHeight="251659264" behindDoc="0" locked="0" layoutInCell="1" allowOverlap="1" wp14:anchorId="02DCB0E2" wp14:editId="71EFD492">
+                <wp:simplePos x="0" y="0"/>
+                <wp:positionH relativeFrom="column">
+                  <wp:posOffset>2423795</wp:posOffset>
+                </wp:positionH>
+                <wp:positionV relativeFrom="paragraph">
+                  <wp:posOffset>389255</wp:posOffset>
+                </wp:positionV>
+                <wp:extent cx="1249680" cy="350520"/>
+                <wp:effectExtent l="0" t="0" r="7620" b="0"/>
+                <wp:wrapNone/>
+                <wp:docPr id="1599221200" name="Rechthoek 7"/>
+                <wp:cNvGraphicFramePr/>
+                <a:graphic xmlns:a="http://schemas.openxmlformats.org/drawingml/2006/main">
+                  <a:graphicData uri="http://schemas.microsoft.com/office/word/2010/wordprocessingShape">
+                    <wps:wsp>
+                      <wps:cNvSpPr/>
+                      <wps:spPr>
+                        <a:xfrm>
+                          <a:off x="0" y="0"/>
+                          <a:ext cx="1249680" cy="350520"/>
+                        </a:xfrm>
+                        <a:prstGeom prst="rect">
+                          <a:avLst/>
+                        </a:prstGeom>
+                        <a:solidFill>
+                          <a:schemeClr val="bg1"/>
+                        </a:solidFill>
+                        <a:ln>
+                          <a:noFill/>
+                        </a:ln>
+                      </wps:spPr>
+                      <wps:style>
+                        <a:lnRef idx="2">
+                          <a:schemeClr val="accent1">
+                            <a:shade val="15000"/>
+                          </a:schemeClr>
+                        </a:lnRef>
+                        <a:fillRef idx="1">
+                          <a:schemeClr val="accent1"/>
+                        </a:fillRef>
+                        <a:effectRef idx="0">
+                          <a:schemeClr val="accent1"/>
+                        </a:effectRef>
+                        <a:fontRef idx="minor">
+                          <a:schemeClr val="lt1"/>
+                        </a:fontRef>
+                      </wps:style>
+                      <wps:txbx>
+                        <w:txbxContent>
+                          <w:p>
+                            <w:pPr>
+                              <w:jc w:val="center"/>
+                              <w:rPr>
+                                <w:color w:val="000000" w:themeColor="text1"/>
+                                <w:sz w:val="28"/>
+                                <w:szCs w:val="28"/>
+                              </w:rPr>
+                            </w:pPr>
+                            <w:r>
+                              <w:rPr>
+                                <w:color w:val="000000" w:themeColor="text1"/>
+                                <w:sz w:val="28"/>
+                                <w:szCs w:val="28"/>
+                              </w:rPr>
+                              <w:t>backlighting</w:t>
+                            </w:r>
+                          </w:p>
+                        </w:txbxContent>
+                      </wps:txbx>
+                      <wps:bodyPr rot="0" spcFirstLastPara="0" vertOverflow="overflow" horzOverflow="overflow" vert="horz" wrap="square" lIns="91440" tIns="45720" rIns="91440" bIns="45720" numCol="1" spcCol="0" rtlCol="0" fromWordArt="0" anchor="ctr" anchorCtr="0" forceAA="0" compatLnSpc="1">
+                        <a:prstTxWarp prst="textNoShape">
+                          <a:avLst/>
+                        </a:prstTxWarp>
+                        <a:noAutofit/>
+                      </wps:bodyPr>
+                    </wps:wsp>
+                  </a:graphicData>
+                </a:graphic>
+                <wp14:sizeRelH relativeFrom="margin">
+                  <wp14:pctWidth>0</wp14:pctWidth>
+                </wp14:sizeRelH>
+                <wp14:sizeRelV relativeFrom="margin">
+                  <wp14:pctHeight>0</wp14:pctHeight>
+                </wp14:sizeRelV>
+              </wp:anchor>
+            </w:drawing>
+          </mc:Choice>
+          <mc:Fallback>
+            <w:pict>
+              <v:rect w14:anchorId="02DCB0E2" id="Rechthoek 7" o:spid="_x0000_s1026" style="position:absolute;margin-left:190.85pt;margin-top:30.65pt;width:98.4pt;height:27.6pt;z-index:251659264;visibility:visible;mso-wrap-style:square;mso-width-percent:0;mso-height-percent:0;mso-wrap-distance-left:9pt;mso-wrap-distance-top:0;mso-wrap-distance-right:9pt;mso-wrap-distance-bottom:0;mso-position-horizontal:absolute;mso-position-horizontal-relative:text;mso-position-vertical:absolute;mso-position-vertical-relative:text;mso-width-percent:0;mso-height-percent:0;mso-width-relative:margin;mso-height-relative:margin;v-text-anchor:middle" o:gfxdata="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" fillcolor="white [3212]" stroked="f" strokeweight="1pt">
+                <v:textbox>
+                  <w:txbxContent>
+                    <w:p>
+                      <w:pPr>
+                        <w:jc w:val="center"/>
+                        <w:rPr>
+                          <w:color w:val="000000" w:themeColor="text1"/>
+                          <w:sz w:val="28"/>
+                          <w:szCs w:val="28"/>
+                        </w:rPr>
+                      </w:pPr>
+                      <w:r>
+                        <w:rPr>
+                          <w:color w:val="000000" w:themeColor="text1"/>
+                          <w:sz w:val="28"/>
+                          <w:szCs w:val="28"/>
+                        </w:rPr>
+                        <w:t>backlighting</w:t>
+                      </w:r>
+                    </w:p>
+                  </w:txbxContent>
+                </v:textbox>
+              </v:rect>
+            </w:pict>
+          </mc:Fallback>
+        </mc:AlternateContent>
+      </w:r>
+      <w:r>
+        <w:rPr>
+          <w:rFonts w:asciiTheme="majorHAnsi" w:eastAsiaTheme="majorEastAsia" w:hAnsiTheme="majorHAnsi" w:cstheme="majorBidi"/>
+          <w:color w:val="0F4761" w:themeColor="accent1" w:themeShade="BF"/>
+          <w:sz w:val="32"/>
+          <w:szCs w:val="32"/>
+          <w:lang w:val="nl-NL"/>
+        </w:rPr>
+        <w:drawing>
+          <wp:inline distT="0" distB="0" distL="0" distR="0" wp14:anchorId="480ED46D" wp14:editId="5E14B4FD">
+            <wp:extent cx="6300470" cy="8912225"/>
+            <wp:effectExtent l="0" t="0" r="5080" b="3175"/>
+            <wp:docPr id="1452718049" name="Afbeelding 6"/>
+            <wp:cNvGraphicFramePr>
+              <a:graphicFrameLocks xmlns:a="http://schemas.openxmlformats.org/drawingml/2006/main" noChangeAspect="1"/>
+            </wp:cNvGraphicFramePr>
+            <a:graphic xmlns:a="http://schemas.openxmlformats.org/drawingml/2006/main">
+              <a:graphicData uri="http://schemas.openxmlformats.org/drawingml/2006/picture">
+                <pic:pic xmlns:pic="http://schemas.openxmlformats.org/drawingml/2006/picture">
+                  <pic:nvPicPr>
+                    <pic:cNvPr id="0" name="Picture 20"/>
+                    <pic:cNvPicPr>
+                      <a:picLocks noChangeAspect="1" noChangeArrowheads="1"/>
+                    </pic:cNvPicPr>
+                  </pic:nvPicPr>
+                  <pic:blipFill>
+                    <a:blip r:embed="rId8">
+                      <a:extLst>
+                        <a:ext uri="{28A0092B-C50C-407E-A947-70E740481C1C}">
+                          <a14:useLocalDpi xmlns:a14="http://schemas.microsoft.com/office/drawing/2010/main" val="0"/>
+                        </a:ext>
+                      </a:extLst>
+                    </a:blip>
+                    <a:srcRect/>
+                    <a:stretch>
+                      <a:fillRect/>
+                    </a:stretch>
+                  </pic:blipFill>
+                  <pic:spPr bwMode="auto">
+                    <a:xfrm>
+                      <a:off x="0" y="0"/>
+                      <a:ext cx="6300470" cy="8912225"/>
+                    </a:xfrm>
+                    <a:prstGeom prst="rect">
+                      <a:avLst/>
+                    </a:prstGeom>
+                    <a:noFill/>
+                    <a:ln>
+                      <a:noFill/>
+                    </a:ln>
+                  </pic:spPr>
+                </pic:pic>
+              </a:graphicData>
+            </a:graphic>
+          </wp:inline>
+        </w:drawing>
+      </w:r>
+    </w:p>
+    <w:p>
+      <w:pPr>
+        <w:rPr>
+          <w:rFonts w:asciiTheme="majorHAnsi" w:eastAsiaTheme="majorEastAsia" w:hAnsiTheme="majorHAnsi" w:cstheme="majorBidi"/>
+          <w:color w:val="0F4761" w:themeColor="accent1" w:themeShade="BF"/>
+          <w:sz w:val="32"/>
+          <w:szCs w:val="32"/>
+          <w:lang w:val="nl-NL"/>
+        </w:rPr>
+      </w:pPr>
+    </w:p>
+    <w:p>
+      <w:pPr>
         <w:spacing w:before="160" w:after="80"/>
         <w:rPr>
           <w:sz w:val="28"/>
@@ -4243,6 +4353,7 @@
           <w:sz w:val="28"/>
           <w:szCs w:val="28"/>
         </w:rPr>
+        <w:lastRenderedPageBreak/>
         <w:t>Notes</w:t>
       </w:r>
       <w:r>
@@ -4266,15 +4377,7 @@
         <w:ind w:left="567" w:hanging="357"/>
       </w:pPr>
       <w:r>
-        <w:t xml:space="preserve">Both </w:t>
-      </w:r>
-      <w:proofErr w:type="spellStart"/>
-      <w:r>
-        <w:t>VolumeControl</w:t>
-      </w:r>
-      <w:proofErr w:type="spellEnd"/>
-      <w:r>
-        <w:t xml:space="preserve"> and Backlighting </w:t>
+        <w:t xml:space="preserve">Both VolumeControl and Backlighting </w:t>
       </w:r>
       <w:r>
         <w:rPr>
@@ -4299,13 +4402,8 @@
         <w:spacing w:after="60"/>
         <w:ind w:left="567" w:hanging="357"/>
       </w:pPr>
-      <w:proofErr w:type="spellStart"/>
-      <w:r>
-        <w:t>VolumeControl</w:t>
-      </w:r>
-      <w:proofErr w:type="spellEnd"/>
-      <w:r>
-        <w:t xml:space="preserve"> </w:t>
+      <w:r>
+        <w:t xml:space="preserve">VolumeControl </w:t>
       </w:r>
       <w:r>
         <w:rPr>
@@ -4315,15 +4413,7 @@
         <w:t>composes</w:t>
       </w:r>
       <w:r>
-        <w:t xml:space="preserve"> an </w:t>
-      </w:r>
-      <w:proofErr w:type="spellStart"/>
-      <w:r>
-        <w:t>AlsaVolume</w:t>
-      </w:r>
-      <w:proofErr w:type="spellEnd"/>
-      <w:r>
-        <w:t xml:space="preserve"> object for ALSA mixer control.</w:t>
+        <w:t xml:space="preserve"> an AlsaVolume object for ALSA mixer control.</w:t>
       </w:r>
     </w:p>
     <w:p>

</xml_diff>

<commit_message>
Fixed backlighting UML diagram
</commit_message>
<xml_diff>
--- a/Documents/I2C/I2C_modules_description.docx
+++ b/Documents/I2C/I2C_modules_description.docx
@@ -48,9 +48,11 @@
             <w:pStyle w:val="Kop2"/>
             <w:spacing w:before="240"/>
           </w:pPr>
+          <w:proofErr w:type="spellStart"/>
           <w:r>
             <w:t>Inhoudsopgave</w:t>
           </w:r>
+          <w:proofErr w:type="spellEnd"/>
         </w:p>
         <w:p>
           <w:pPr>
@@ -1967,12 +1969,21 @@
         <w:spacing w:after="60"/>
         <w:ind w:left="567" w:hanging="357"/>
       </w:pPr>
+      <w:proofErr w:type="spellStart"/>
       <w:r>
         <w:rPr>
           <w:b/>
           <w:bCs/>
         </w:rPr>
-        <w:t>VolumeControl:</w:t>
+        <w:t>VolumeControl</w:t>
+      </w:r>
+      <w:proofErr w:type="spellEnd"/>
+      <w:r>
+        <w:rPr>
+          <w:b/>
+          <w:bCs/>
+        </w:rPr>
+        <w:t>:</w:t>
       </w:r>
       <w:r>
         <w:t xml:space="preserve"> Reads an analog rotary knob (MCP3021 ADC) and sets ALSA mixer volume.</w:t>
@@ -2026,7 +2037,15 @@
         <w:ind w:left="567" w:hanging="357"/>
       </w:pPr>
       <w:r>
-        <w:t>Both VolumeControl and Backlighting run background threads.</w:t>
+        <w:t xml:space="preserve">Both </w:t>
+      </w:r>
+      <w:proofErr w:type="spellStart"/>
+      <w:r>
+        <w:t>VolumeControl</w:t>
+      </w:r>
+      <w:proofErr w:type="spellEnd"/>
+      <w:r>
+        <w:t xml:space="preserve"> and Backlighting run background threads.</w:t>
       </w:r>
     </w:p>
     <w:p>
@@ -2183,7 +2202,15 @@
         <w:t>Singleton:</w:t>
       </w:r>
       <w:r>
-        <w:t xml:space="preserve"> Only one instance exists to prevent multiple threads from accessing SMBus simultaneously.</w:t>
+        <w:t xml:space="preserve"> Only one instance exists to prevent multiple threads from accessing </w:t>
+      </w:r>
+      <w:proofErr w:type="spellStart"/>
+      <w:r>
+        <w:t>SMBus</w:t>
+      </w:r>
+      <w:proofErr w:type="spellEnd"/>
+      <w:r>
+        <w:t xml:space="preserve"> simultaneously.</w:t>
       </w:r>
     </w:p>
     <w:p>
@@ -2203,7 +2230,23 @@
         <w:t>Thread Safety:</w:t>
       </w:r>
       <w:r>
-        <w:t xml:space="preserve"> All SMBus operations are guarded by a threading.Lock.</w:t>
+        <w:t xml:space="preserve"> All </w:t>
+      </w:r>
+      <w:proofErr w:type="spellStart"/>
+      <w:r>
+        <w:t>SMBus</w:t>
+      </w:r>
+      <w:proofErr w:type="spellEnd"/>
+      <w:r>
+        <w:t xml:space="preserve"> operations are guarded by a </w:t>
+      </w:r>
+      <w:proofErr w:type="spellStart"/>
+      <w:r>
+        <w:t>threading.Lock</w:t>
+      </w:r>
+      <w:proofErr w:type="spellEnd"/>
+      <w:r>
+        <w:t>.</w:t>
       </w:r>
     </w:p>
     <w:p>
@@ -2303,8 +2346,13 @@
             <w:pPr>
               <w:spacing w:line="259" w:lineRule="auto"/>
             </w:pPr>
-            <w:r>
-              <w:t>read_byte(device, register)</w:t>
+            <w:proofErr w:type="spellStart"/>
+            <w:r>
+              <w:t>read_byte</w:t>
+            </w:r>
+            <w:proofErr w:type="spellEnd"/>
+            <w:r>
+              <w:t>(device, register)</w:t>
             </w:r>
           </w:p>
         </w:tc>
@@ -2333,8 +2381,13 @@
             <w:pPr>
               <w:spacing w:line="259" w:lineRule="auto"/>
             </w:pPr>
-            <w:r>
-              <w:t>write_byte(device, register, value)</w:t>
+            <w:proofErr w:type="spellStart"/>
+            <w:r>
+              <w:t>write_byte</w:t>
+            </w:r>
+            <w:proofErr w:type="spellEnd"/>
+            <w:r>
+              <w:t>(device, register, value)</w:t>
             </w:r>
           </w:p>
         </w:tc>
@@ -2363,8 +2416,13 @@
             <w:pPr>
               <w:spacing w:line="259" w:lineRule="auto"/>
             </w:pPr>
-            <w:r>
-              <w:t>read_block(device, register, length)</w:t>
+            <w:proofErr w:type="spellStart"/>
+            <w:r>
+              <w:t>read_block</w:t>
+            </w:r>
+            <w:proofErr w:type="spellEnd"/>
+            <w:r>
+              <w:t>(device, register, length)</w:t>
             </w:r>
           </w:p>
         </w:tc>
@@ -2393,8 +2451,13 @@
             <w:pPr>
               <w:spacing w:line="259" w:lineRule="auto"/>
             </w:pPr>
-            <w:r>
-              <w:t>write_block(device, register, data)</w:t>
+            <w:proofErr w:type="spellStart"/>
+            <w:r>
+              <w:t>write_block</w:t>
+            </w:r>
+            <w:proofErr w:type="spellEnd"/>
+            <w:r>
+              <w:t>(device, register, data)</w:t>
             </w:r>
           </w:p>
         </w:tc>
@@ -2435,7 +2498,15 @@
         <w:ind w:left="567" w:hanging="357"/>
       </w:pPr>
       <w:r>
-        <w:t>All errors are logged using oradio_log.error or .warning.</w:t>
+        <w:t xml:space="preserve">All errors are logged using </w:t>
+      </w:r>
+      <w:proofErr w:type="spellStart"/>
+      <w:r>
+        <w:t>oradio_log.error</w:t>
+      </w:r>
+      <w:proofErr w:type="spellEnd"/>
+      <w:r>
+        <w:t xml:space="preserve"> or .warning.</w:t>
       </w:r>
     </w:p>
     <w:p>
@@ -2520,9 +2591,14 @@
       </w:pPr>
       <w:bookmarkStart w:id="9" w:name="_Toc214431985"/>
       <w:r>
-        <w:t>Module: VolumeControl</w:t>
+        <w:t xml:space="preserve">Module: </w:t>
+      </w:r>
+      <w:proofErr w:type="spellStart"/>
+      <w:r>
+        <w:t>VolumeControl</w:t>
       </w:r>
       <w:bookmarkEnd w:id="9"/>
+      <w:proofErr w:type="spellEnd"/>
     </w:p>
     <w:p>
       <w:pPr>
@@ -2603,7 +2679,15 @@
         <w:t>Background Thread:</w:t>
       </w:r>
       <w:r>
-        <w:t xml:space="preserve"> _volume_manager polls ADC continuously.</w:t>
+        <w:t xml:space="preserve"> _</w:t>
+      </w:r>
+      <w:proofErr w:type="spellStart"/>
+      <w:r>
+        <w:t>volume_manager</w:t>
+      </w:r>
+      <w:proofErr w:type="spellEnd"/>
+      <w:r>
+        <w:t xml:space="preserve"> polls ADC continuously.</w:t>
       </w:r>
     </w:p>
     <w:p>
@@ -2703,7 +2787,15 @@
         <w:ind w:left="567" w:hanging="357"/>
       </w:pPr>
       <w:r>
-        <w:t>Uses AlsaVolume wrapper class.</w:t>
+        <w:t xml:space="preserve">Uses </w:t>
+      </w:r>
+      <w:proofErr w:type="spellStart"/>
+      <w:r>
+        <w:t>AlsaVolume</w:t>
+      </w:r>
+      <w:proofErr w:type="spellEnd"/>
+      <w:r>
+        <w:t xml:space="preserve"> wrapper class.</w:t>
       </w:r>
     </w:p>
     <w:p>
@@ -2869,8 +2961,13 @@
             <w:pPr>
               <w:spacing w:line="259" w:lineRule="auto"/>
             </w:pPr>
-            <w:r>
-              <w:t>set_notify()</w:t>
+            <w:proofErr w:type="spellStart"/>
+            <w:r>
+              <w:t>set_notify</w:t>
+            </w:r>
+            <w:proofErr w:type="spellEnd"/>
+            <w:r>
+              <w:t>()</w:t>
             </w:r>
           </w:p>
         </w:tc>
@@ -3015,7 +3112,15 @@
         <w:t>Background Thread:</w:t>
       </w:r>
       <w:r>
-        <w:t xml:space="preserve"> _backlight_manager continuously adjusts DAC output.</w:t>
+        <w:t xml:space="preserve"> _</w:t>
+      </w:r>
+      <w:proofErr w:type="spellStart"/>
+      <w:r>
+        <w:t>backlight_manager</w:t>
+      </w:r>
+      <w:proofErr w:type="spellEnd"/>
+      <w:r>
+        <w:t xml:space="preserve"> continuously adjusts DAC output.</w:t>
       </w:r>
     </w:p>
     <w:p>
@@ -3339,8 +3444,13 @@
             <w:pPr>
               <w:spacing w:line="259" w:lineRule="auto"/>
             </w:pPr>
-            <w:r>
-              <w:t>read_sensor()</w:t>
+            <w:proofErr w:type="spellStart"/>
+            <w:r>
+              <w:t>read_sensor</w:t>
+            </w:r>
+            <w:proofErr w:type="spellEnd"/>
+            <w:r>
+              <w:t>()</w:t>
             </w:r>
           </w:p>
         </w:tc>
@@ -3354,7 +3464,15 @@
               <w:spacing w:line="259" w:lineRule="auto"/>
             </w:pPr>
             <w:r>
-              <w:t>Return (raw_visible_light, lux, interpolated DAC value) for monitoring.</w:t>
+              <w:t>Return (</w:t>
+            </w:r>
+            <w:proofErr w:type="spellStart"/>
+            <w:r>
+              <w:t>raw_visible_light</w:t>
+            </w:r>
+            <w:proofErr w:type="spellEnd"/>
+            <w:r>
+              <w:t>, lux, interpolated DAC value) for monitoring.</w:t>
             </w:r>
           </w:p>
         </w:tc>
@@ -3414,7 +3532,15 @@
         <w:t>I2CService</w:t>
       </w:r>
       <w:r>
-        <w:t xml:space="preserve"> is the central communication hub, shared by both VolumeControl and Backlighting.</w:t>
+        <w:t xml:space="preserve"> is the central communication hub, shared by both </w:t>
+      </w:r>
+      <w:proofErr w:type="spellStart"/>
+      <w:r>
+        <w:t>VolumeControl</w:t>
+      </w:r>
+      <w:proofErr w:type="spellEnd"/>
+      <w:r>
+        <w:t xml:space="preserve"> and Backlighting.</w:t>
       </w:r>
     </w:p>
     <w:p>
@@ -3429,12 +3555,21 @@
         <w:spacing w:after="60"/>
         <w:ind w:left="567" w:hanging="357"/>
       </w:pPr>
+      <w:proofErr w:type="spellStart"/>
       <w:r>
         <w:rPr>
           <w:b/>
           <w:bCs/>
         </w:rPr>
-        <w:t>VolumeControl → I2CService:</w:t>
+        <w:t>VolumeControl</w:t>
+      </w:r>
+      <w:proofErr w:type="spellEnd"/>
+      <w:r>
+        <w:rPr>
+          <w:b/>
+          <w:bCs/>
+        </w:rPr>
+        <w:t xml:space="preserve"> → I2CService:</w:t>
       </w:r>
       <w:r>
         <w:t xml:space="preserve"> Reads MCP3021 ADC (0x4D).</w:t>
@@ -3571,7 +3706,15 @@
       </w:r>
       <w:r>
         <w:br/>
-        <w:t>Knob → MCP3021 → I2CService → VolumeControl → ALSA Mixer → Notification Queue</w:t>
+        <w:t xml:space="preserve">Knob → MCP3021 → I2CService → </w:t>
+      </w:r>
+      <w:proofErr w:type="spellStart"/>
+      <w:r>
+        <w:t>VolumeControl</w:t>
+      </w:r>
+      <w:proofErr w:type="spellEnd"/>
+      <w:r>
+        <w:t xml:space="preserve"> → ALSA Mixer → Notification Queue</w:t>
       </w:r>
     </w:p>
     <w:p>
@@ -3639,7 +3782,15 @@
         <w:ind w:left="567" w:hanging="357"/>
       </w:pPr>
       <w:r>
-        <w:t>Maximum block read/write: 32 bytes (SMBus limitation).</w:t>
+        <w:t>Maximum block read/write: 32 bytes (</w:t>
+      </w:r>
+      <w:proofErr w:type="spellStart"/>
+      <w:r>
+        <w:t>SMBus</w:t>
+      </w:r>
+      <w:proofErr w:type="spellEnd"/>
+      <w:r>
+        <w:t xml:space="preserve"> limitation).</w:t>
       </w:r>
     </w:p>
     <w:p>
@@ -3732,7 +3883,15 @@
         <w:ind w:hanging="357"/>
       </w:pPr>
       <w:r>
-        <w:t>Ensure /dev/i2c-1 permissions allow access (sudo may be required).</w:t>
+        <w:t>Ensure /dev/i2c-1 permissions allow access (</w:t>
+      </w:r>
+      <w:proofErr w:type="spellStart"/>
+      <w:r>
+        <w:t>sudo</w:t>
+      </w:r>
+      <w:proofErr w:type="spellEnd"/>
+      <w:r>
+        <w:t xml:space="preserve"> may be required).</w:t>
       </w:r>
     </w:p>
     <w:p>
@@ -3789,8 +3948,13 @@
         <w:spacing w:after="60"/>
         <w:ind w:left="567" w:hanging="357"/>
       </w:pPr>
-      <w:r>
-        <w:t>alsaaudio for ALSA integration</w:t>
+      <w:proofErr w:type="spellStart"/>
+      <w:r>
+        <w:t>alsaaudio</w:t>
+      </w:r>
+      <w:proofErr w:type="spellEnd"/>
+      <w:r>
+        <w:t xml:space="preserve"> for ALSA integration</w:t>
       </w:r>
     </w:p>
     <w:p>
@@ -3805,8 +3969,13 @@
         <w:spacing w:after="60"/>
         <w:ind w:left="567" w:hanging="357"/>
       </w:pPr>
-      <w:r>
-        <w:t>oradio_logging for logging</w:t>
+      <w:proofErr w:type="spellStart"/>
+      <w:r>
+        <w:t>oradio_logging</w:t>
+      </w:r>
+      <w:proofErr w:type="spellEnd"/>
+      <w:r>
+        <w:t xml:space="preserve"> for logging</w:t>
       </w:r>
     </w:p>
     <w:p>
@@ -3837,8 +4006,13 @@
         <w:spacing w:after="60"/>
         <w:ind w:left="567" w:hanging="357"/>
       </w:pPr>
-      <w:r>
-        <w:t>oradio_utils for safe queue operations</w:t>
+      <w:proofErr w:type="spellStart"/>
+      <w:r>
+        <w:t>oradio_utils</w:t>
+      </w:r>
+      <w:proofErr w:type="spellEnd"/>
+      <w:r>
+        <w:t xml:space="preserve"> for safe queue operations</w:t>
       </w:r>
     </w:p>
     <w:p>
@@ -4000,14 +4174,15 @@
       <w:r>
         <w:rPr>
           <w:rFonts w:asciiTheme="majorHAnsi" w:eastAsiaTheme="majorEastAsia" w:hAnsiTheme="majorHAnsi" w:cstheme="majorBidi"/>
+          <w:noProof/>
           <w:color w:val="0F4761" w:themeColor="accent1" w:themeShade="BF"/>
           <w:sz w:val="32"/>
           <w:szCs w:val="32"/>
           <w:lang w:val="nl-NL"/>
         </w:rPr>
         <w:drawing>
-          <wp:inline distT="0" distB="0" distL="0" distR="0" wp14:anchorId="7278F936" wp14:editId="454CC6FC">
-            <wp:extent cx="6300470" cy="6972300"/>
+          <wp:inline distT="0" distB="0" distL="0" distR="0" wp14:anchorId="7278F936" wp14:editId="2FA8E6CA">
+            <wp:extent cx="6300470" cy="6690360"/>
             <wp:effectExtent l="0" t="0" r="5080" b="0"/>
             <wp:docPr id="1925572108" name="Afbeelding 2"/>
             <wp:cNvGraphicFramePr>
@@ -4030,7 +4205,7 @@
                         </a:ext>
                       </a:extLst>
                     </a:blip>
-                    <a:srcRect b="21767"/>
+                    <a:srcRect t="2052" b="22879"/>
                     <a:stretch>
                       <a:fillRect/>
                     </a:stretch>
@@ -4038,7 +4213,7 @@
                   <pic:spPr bwMode="auto">
                     <a:xfrm>
                       <a:off x="0" y="0"/>
-                      <a:ext cx="6300470" cy="6972300"/>
+                      <a:ext cx="6300470" cy="6690360"/>
                     </a:xfrm>
                     <a:prstGeom prst="rect">
                       <a:avLst/>
@@ -4073,6 +4248,7 @@
       <w:r>
         <w:rPr>
           <w:rFonts w:asciiTheme="majorHAnsi" w:eastAsiaTheme="majorEastAsia" w:hAnsiTheme="majorHAnsi" w:cstheme="majorBidi"/>
+          <w:noProof/>
           <w:color w:val="0F4761" w:themeColor="accent1" w:themeShade="BF"/>
           <w:sz w:val="32"/>
           <w:szCs w:val="32"/>
@@ -4080,9 +4256,9 @@
         </w:rPr>
         <w:lastRenderedPageBreak/>
         <w:drawing>
-          <wp:inline distT="0" distB="0" distL="0" distR="0" wp14:anchorId="68FC75F3" wp14:editId="1E30AAA6">
-            <wp:extent cx="6300470" cy="8912225"/>
-            <wp:effectExtent l="0" t="0" r="5080" b="3175"/>
+          <wp:inline distT="0" distB="0" distL="0" distR="0" wp14:anchorId="68FC75F3" wp14:editId="59A55542">
+            <wp:extent cx="6300470" cy="8511540"/>
+            <wp:effectExtent l="0" t="0" r="5080" b="3810"/>
             <wp:docPr id="1370599919" name="Afbeelding 4"/>
             <wp:cNvGraphicFramePr>
               <a:graphicFrameLocks xmlns:a="http://schemas.openxmlformats.org/drawingml/2006/main" noChangeAspect="1"/>
@@ -4096,7 +4272,7 @@
                       <a:picLocks noChangeAspect="1" noChangeArrowheads="1"/>
                     </pic:cNvPicPr>
                   </pic:nvPicPr>
-                  <pic:blipFill>
+                  <pic:blipFill rotWithShape="1">
                     <a:blip r:embed="rId7">
                       <a:extLst>
                         <a:ext uri="{28A0092B-C50C-407E-A947-70E740481C1C}">
@@ -4104,7 +4280,7 @@
                         </a:ext>
                       </a:extLst>
                     </a:blip>
-                    <a:srcRect/>
+                    <a:srcRect t="1881" b="2614"/>
                     <a:stretch>
                       <a:fillRect/>
                     </a:stretch>
@@ -4112,7 +4288,7 @@
                   <pic:spPr bwMode="auto">
                     <a:xfrm>
                       <a:off x="0" y="0"/>
-                      <a:ext cx="6300470" cy="8912225"/>
+                      <a:ext cx="6300470" cy="8511540"/>
                     </a:xfrm>
                     <a:prstGeom prst="rect">
                       <a:avLst/>
@@ -4121,6 +4297,11 @@
                     <a:ln>
                       <a:noFill/>
                     </a:ln>
+                    <a:extLst>
+                      <a:ext uri="{53640926-AAD7-44D8-BBD7-CCE9431645EC}">
+                        <a14:shadowObscured xmlns:a14="http://schemas.microsoft.com/office/drawing/2010/main"/>
+                      </a:ext>
+                    </a:extLst>
                   </pic:spPr>
                 </pic:pic>
               </a:graphicData>
@@ -4142,147 +4323,17 @@
       <w:r>
         <w:rPr>
           <w:rFonts w:asciiTheme="majorHAnsi" w:eastAsiaTheme="majorEastAsia" w:hAnsiTheme="majorHAnsi" w:cstheme="majorBidi"/>
-          <w:noProof/>
           <w:color w:val="0F4761" w:themeColor="accent1" w:themeShade="BF"/>
           <w:sz w:val="32"/>
           <w:szCs w:val="32"/>
           <w:lang w:val="nl-NL"/>
         </w:rPr>
         <w:lastRenderedPageBreak/>
-        <mc:AlternateContent>
-          <mc:Choice Requires="wps">
-            <w:drawing>
-              <wp:anchor distT="0" distB="0" distL="114300" distR="114300" simplePos="0" relativeHeight="251659264" behindDoc="0" locked="0" layoutInCell="1" allowOverlap="1" wp14:anchorId="02DCB0E2" wp14:editId="71EFD492">
-                <wp:simplePos x="0" y="0"/>
-                <wp:positionH relativeFrom="column">
-                  <wp:posOffset>2423795</wp:posOffset>
-                </wp:positionH>
-                <wp:positionV relativeFrom="paragraph">
-                  <wp:posOffset>389255</wp:posOffset>
-                </wp:positionV>
-                <wp:extent cx="1249680" cy="350520"/>
-                <wp:effectExtent l="0" t="0" r="7620" b="0"/>
-                <wp:wrapNone/>
-                <wp:docPr id="1599221200" name="Rechthoek 7"/>
-                <wp:cNvGraphicFramePr/>
-                <a:graphic xmlns:a="http://schemas.openxmlformats.org/drawingml/2006/main">
-                  <a:graphicData uri="http://schemas.microsoft.com/office/word/2010/wordprocessingShape">
-                    <wps:wsp>
-                      <wps:cNvSpPr/>
-                      <wps:spPr>
-                        <a:xfrm>
-                          <a:off x="0" y="0"/>
-                          <a:ext cx="1249680" cy="350520"/>
-                        </a:xfrm>
-                        <a:prstGeom prst="rect">
-                          <a:avLst/>
-                        </a:prstGeom>
-                        <a:solidFill>
-                          <a:schemeClr val="bg1"/>
-                        </a:solidFill>
-                        <a:ln>
-                          <a:noFill/>
-                        </a:ln>
-                      </wps:spPr>
-                      <wps:style>
-                        <a:lnRef idx="2">
-                          <a:schemeClr val="accent1">
-                            <a:shade val="15000"/>
-                          </a:schemeClr>
-                        </a:lnRef>
-                        <a:fillRef idx="1">
-                          <a:schemeClr val="accent1"/>
-                        </a:fillRef>
-                        <a:effectRef idx="0">
-                          <a:schemeClr val="accent1"/>
-                        </a:effectRef>
-                        <a:fontRef idx="minor">
-                          <a:schemeClr val="lt1"/>
-                        </a:fontRef>
-                      </wps:style>
-                      <wps:txbx>
-                        <w:txbxContent>
-                          <w:p>
-                            <w:pPr>
-                              <w:jc w:val="center"/>
-                              <w:rPr>
-                                <w:color w:val="000000" w:themeColor="text1"/>
-                                <w:sz w:val="28"/>
-                                <w:szCs w:val="28"/>
-                              </w:rPr>
-                            </w:pPr>
-                            <w:r>
-                              <w:rPr>
-                                <w:color w:val="000000" w:themeColor="text1"/>
-                                <w:sz w:val="28"/>
-                                <w:szCs w:val="28"/>
-                              </w:rPr>
-                              <w:t>backlighting</w:t>
-                            </w:r>
-                          </w:p>
-                        </w:txbxContent>
-                      </wps:txbx>
-                      <wps:bodyPr rot="0" spcFirstLastPara="0" vertOverflow="overflow" horzOverflow="overflow" vert="horz" wrap="square" lIns="91440" tIns="45720" rIns="91440" bIns="45720" numCol="1" spcCol="0" rtlCol="0" fromWordArt="0" anchor="ctr" anchorCtr="0" forceAA="0" compatLnSpc="1">
-                        <a:prstTxWarp prst="textNoShape">
-                          <a:avLst/>
-                        </a:prstTxWarp>
-                        <a:noAutofit/>
-                      </wps:bodyPr>
-                    </wps:wsp>
-                  </a:graphicData>
-                </a:graphic>
-                <wp14:sizeRelH relativeFrom="margin">
-                  <wp14:pctWidth>0</wp14:pctWidth>
-                </wp14:sizeRelH>
-                <wp14:sizeRelV relativeFrom="margin">
-                  <wp14:pctHeight>0</wp14:pctHeight>
-                </wp14:sizeRelV>
-              </wp:anchor>
-            </w:drawing>
-          </mc:Choice>
-          <mc:Fallback>
-            <w:pict>
-              <v:rect w14:anchorId="02DCB0E2" id="Rechthoek 7" o:spid="_x0000_s1026" style="position:absolute;margin-left:190.85pt;margin-top:30.65pt;width:98.4pt;height:27.6pt;z-index:251659264;visibility:visible;mso-wrap-style:square;mso-width-percent:0;mso-height-percent:0;mso-wrap-distance-left:9pt;mso-wrap-distance-top:0;mso-wrap-distance-right:9pt;mso-wrap-distance-bottom:0;mso-position-horizontal:absolute;mso-position-horizontal-relative:text;mso-position-vertical:absolute;mso-position-vertical-relative:text;mso-width-percent:0;mso-height-percent:0;mso-width-relative:margin;mso-height-relative:margin;v-text-anchor:middle" o:gfxdata="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" fillcolor="white [3212]" stroked="f" strokeweight="1pt">
-                <v:textbox>
-                  <w:txbxContent>
-                    <w:p>
-                      <w:pPr>
-                        <w:jc w:val="center"/>
-                        <w:rPr>
-                          <w:color w:val="000000" w:themeColor="text1"/>
-                          <w:sz w:val="28"/>
-                          <w:szCs w:val="28"/>
-                        </w:rPr>
-                      </w:pPr>
-                      <w:r>
-                        <w:rPr>
-                          <w:color w:val="000000" w:themeColor="text1"/>
-                          <w:sz w:val="28"/>
-                          <w:szCs w:val="28"/>
-                        </w:rPr>
-                        <w:t>backlighting</w:t>
-                      </w:r>
-                    </w:p>
-                  </w:txbxContent>
-                </v:textbox>
-              </v:rect>
-            </w:pict>
-          </mc:Fallback>
-        </mc:AlternateContent>
-      </w:r>
-      <w:r>
-        <w:rPr>
-          <w:rFonts w:asciiTheme="majorHAnsi" w:eastAsiaTheme="majorEastAsia" w:hAnsiTheme="majorHAnsi" w:cstheme="majorBidi"/>
-          <w:color w:val="0F4761" w:themeColor="accent1" w:themeShade="BF"/>
-          <w:sz w:val="32"/>
-          <w:szCs w:val="32"/>
-          <w:lang w:val="nl-NL"/>
-        </w:rPr>
         <w:drawing>
-          <wp:inline distT="0" distB="0" distL="0" distR="0" wp14:anchorId="480ED46D" wp14:editId="5E14B4FD">
-            <wp:extent cx="6300470" cy="8912225"/>
-            <wp:effectExtent l="0" t="0" r="5080" b="3175"/>
-            <wp:docPr id="1452718049" name="Afbeelding 6"/>
+          <wp:inline distT="0" distB="0" distL="0" distR="0" wp14:anchorId="77ACB5F6" wp14:editId="690FD128">
+            <wp:extent cx="6300470" cy="8534400"/>
+            <wp:effectExtent l="0" t="0" r="5080" b="0"/>
+            <wp:docPr id="785865036" name="Afbeelding 3"/>
             <wp:cNvGraphicFramePr>
               <a:graphicFrameLocks xmlns:a="http://schemas.openxmlformats.org/drawingml/2006/main" noChangeAspect="1"/>
             </wp:cNvGraphicFramePr>
@@ -4290,12 +4341,12 @@
               <a:graphicData uri="http://schemas.openxmlformats.org/drawingml/2006/picture">
                 <pic:pic xmlns:pic="http://schemas.openxmlformats.org/drawingml/2006/picture">
                   <pic:nvPicPr>
-                    <pic:cNvPr id="0" name="Picture 20"/>
+                    <pic:cNvPr id="0" name="Picture 6"/>
                     <pic:cNvPicPr>
                       <a:picLocks noChangeAspect="1" noChangeArrowheads="1"/>
                     </pic:cNvPicPr>
                   </pic:nvPicPr>
-                  <pic:blipFill>
+                  <pic:blipFill rotWithShape="1">
                     <a:blip r:embed="rId8">
                       <a:extLst>
                         <a:ext uri="{28A0092B-C50C-407E-A947-70E740481C1C}">
@@ -4303,7 +4354,7 @@
                         </a:ext>
                       </a:extLst>
                     </a:blip>
-                    <a:srcRect/>
+                    <a:srcRect t="1881" b="2360"/>
                     <a:stretch>
                       <a:fillRect/>
                     </a:stretch>
@@ -4311,7 +4362,7 @@
                   <pic:spPr bwMode="auto">
                     <a:xfrm>
                       <a:off x="0" y="0"/>
-                      <a:ext cx="6300470" cy="8912225"/>
+                      <a:ext cx="6300470" cy="8534400"/>
                     </a:xfrm>
                     <a:prstGeom prst="rect">
                       <a:avLst/>
@@ -4320,6 +4371,11 @@
                     <a:ln>
                       <a:noFill/>
                     </a:ln>
+                    <a:extLst>
+                      <a:ext uri="{53640926-AAD7-44D8-BBD7-CCE9431645EC}">
+                        <a14:shadowObscured xmlns:a14="http://schemas.microsoft.com/office/drawing/2010/main"/>
+                      </a:ext>
+                    </a:extLst>
                   </pic:spPr>
                 </pic:pic>
               </a:graphicData>
@@ -4330,17 +4386,6 @@
     </w:p>
     <w:p>
       <w:pPr>
-        <w:rPr>
-          <w:rFonts w:asciiTheme="majorHAnsi" w:eastAsiaTheme="majorEastAsia" w:hAnsiTheme="majorHAnsi" w:cstheme="majorBidi"/>
-          <w:color w:val="0F4761" w:themeColor="accent1" w:themeShade="BF"/>
-          <w:sz w:val="32"/>
-          <w:szCs w:val="32"/>
-          <w:lang w:val="nl-NL"/>
-        </w:rPr>
-      </w:pPr>
-    </w:p>
-    <w:p>
-      <w:pPr>
         <w:spacing w:before="160" w:after="80"/>
         <w:rPr>
           <w:sz w:val="28"/>
@@ -4353,7 +4398,6 @@
           <w:sz w:val="28"/>
           <w:szCs w:val="28"/>
         </w:rPr>
-        <w:lastRenderedPageBreak/>
         <w:t>Notes</w:t>
       </w:r>
       <w:r>
@@ -4377,7 +4421,15 @@
         <w:ind w:left="567" w:hanging="357"/>
       </w:pPr>
       <w:r>
-        <w:t xml:space="preserve">Both VolumeControl and Backlighting </w:t>
+        <w:t xml:space="preserve">Both </w:t>
+      </w:r>
+      <w:proofErr w:type="spellStart"/>
+      <w:r>
+        <w:t>VolumeControl</w:t>
+      </w:r>
+      <w:proofErr w:type="spellEnd"/>
+      <w:r>
+        <w:t xml:space="preserve"> and Backlighting </w:t>
       </w:r>
       <w:r>
         <w:rPr>
@@ -4402,8 +4454,13 @@
         <w:spacing w:after="60"/>
         <w:ind w:left="567" w:hanging="357"/>
       </w:pPr>
-      <w:r>
-        <w:t xml:space="preserve">VolumeControl </w:t>
+      <w:proofErr w:type="spellStart"/>
+      <w:r>
+        <w:t>VolumeControl</w:t>
+      </w:r>
+      <w:proofErr w:type="spellEnd"/>
+      <w:r>
+        <w:t xml:space="preserve"> </w:t>
       </w:r>
       <w:r>
         <w:rPr>
@@ -4413,7 +4470,15 @@
         <w:t>composes</w:t>
       </w:r>
       <w:r>
-        <w:t xml:space="preserve"> an AlsaVolume object for ALSA mixer control.</w:t>
+        <w:t xml:space="preserve"> an </w:t>
+      </w:r>
+      <w:proofErr w:type="spellStart"/>
+      <w:r>
+        <w:t>AlsaVolume</w:t>
+      </w:r>
+      <w:proofErr w:type="spellEnd"/>
+      <w:r>
+        <w:t xml:space="preserve"> object for ALSA mixer control.</w:t>
       </w:r>
     </w:p>
     <w:p>

</xml_diff>